<commit_message>
Sprites + avancement de la doc
</commit_message>
<xml_diff>
--- a/Documentation/Student Invaders v1 - SJM.docx
+++ b/Documentation/Student Invaders v1 - SJM.docx
@@ -75,13 +75,31 @@
                 <w:sz w:val="96"/>
               </w:rPr>
             </w:pPr>
+            <w:proofErr w:type="spellStart"/>
             <w:r>
               <w:rPr>
                 <w:rFonts w:ascii="Impact" w:hAnsi="Impact"/>
                 <w:sz w:val="96"/>
               </w:rPr>
-              <w:t>Student Invaders</w:t>
+              <w:t>Student</w:t>
             </w:r>
+            <w:proofErr w:type="spellEnd"/>
+            <w:r>
+              <w:rPr>
+                <w:rFonts w:ascii="Impact" w:hAnsi="Impact"/>
+                <w:sz w:val="96"/>
+              </w:rPr>
+              <w:t xml:space="preserve"> </w:t>
+            </w:r>
+            <w:proofErr w:type="spellStart"/>
+            <w:r>
+              <w:rPr>
+                <w:rFonts w:ascii="Impact" w:hAnsi="Impact"/>
+                <w:sz w:val="96"/>
+              </w:rPr>
+              <w:t>Invaders</w:t>
+            </w:r>
+            <w:proofErr w:type="spellEnd"/>
           </w:p>
         </w:tc>
       </w:tr>
@@ -2221,7 +2239,25 @@
           <w:i/>
           <w:sz w:val="20"/>
         </w:rPr>
-        <w:t xml:space="preserve">De plus, en fonction du type de projet,  il est tout à fait possible que certains chapitres ou paragraphes n’aient aucun sens. Dans ce cas il est recommandé de les retirer du document pour éviter de l’alourdir inutilement.  </w:t>
+        <w:t xml:space="preserve">De plus, en fonction du type de </w:t>
+      </w:r>
+      <w:proofErr w:type="gramStart"/>
+      <w:r>
+        <w:rPr>
+          <w:bCs/>
+          <w:i/>
+          <w:sz w:val="20"/>
+        </w:rPr>
+        <w:t>projet,  il</w:t>
+      </w:r>
+      <w:proofErr w:type="gramEnd"/>
+      <w:r>
+        <w:rPr>
+          <w:bCs/>
+          <w:i/>
+          <w:sz w:val="20"/>
+        </w:rPr>
+        <w:t xml:space="preserve"> est tout à fait possible que certains chapitres ou paragraphes n’aient aucun sens. Dans ce cas il est recommandé de les retirer du document pour éviter de l’alourdir inutilement.  </w:t>
       </w:r>
     </w:p>
     <w:p>
@@ -2276,210 +2312,265 @@
       <w:pPr>
         <w:jc w:val="both"/>
       </w:pPr>
-      <w:r>
-        <w:t xml:space="preserve">Student Invaders est un jeu didactique d’apprentissage de vocabulaire sur la </w:t>
-      </w:r>
-      <w:r>
-        <w:t>plateforme Android d’une manière d’un Space Invaders. Dans cette application, le joueur contrôle le professeur. Il a pour but d’envoyer les mots traduits aux élèves avec un avion en papier. Ce projet est une manière assez intuitive d’apprendre et d’exercer une langue. Personnellement, j’apprendrai plus du côté de la programmation mais le jeu peut apporter une touche sympathique aux cours. Ce projet reprend la même base que mon projet de pré-TPI, AndroidSnake. J’ai donc les bases pour commencer ce projet.</w:t>
-      </w:r>
-      <w:bookmarkStart w:id="2" w:name="_GoBack"/>
+      <w:proofErr w:type="spellStart"/>
+      <w:r>
+        <w:t>Student</w:t>
+      </w:r>
+      <w:proofErr w:type="spellEnd"/>
+      <w:r>
+        <w:t xml:space="preserve"> </w:t>
+      </w:r>
+      <w:proofErr w:type="spellStart"/>
+      <w:r>
+        <w:t>Invaders</w:t>
+      </w:r>
+      <w:proofErr w:type="spellEnd"/>
+      <w:r>
+        <w:t xml:space="preserve"> est un jeu didactique d’apprentissage de vocabulaire sur la </w:t>
+      </w:r>
+      <w:r>
+        <w:t xml:space="preserve">plateforme Android d’une manière d’un </w:t>
+      </w:r>
+      <w:proofErr w:type="spellStart"/>
+      <w:r>
+        <w:t>Space</w:t>
+      </w:r>
+      <w:proofErr w:type="spellEnd"/>
+      <w:r>
+        <w:t xml:space="preserve"> </w:t>
+      </w:r>
+      <w:proofErr w:type="spellStart"/>
+      <w:r>
+        <w:t>Invaders</w:t>
+      </w:r>
+      <w:proofErr w:type="spellEnd"/>
+      <w:r>
+        <w:t xml:space="preserve">. Dans cette application, le joueur contrôle le professeur. Il a pour but d’envoyer les mots traduits aux élèves avec un avion en papier. Ce projet est une manière assez intuitive d’apprendre et d’exercer une langue. Personnellement, j’apprendrai plus du côté de la programmation mais le jeu peut apporter une touche sympathique aux cours. Ce projet reprend la même base que mon projet de pré-TPI, </w:t>
+      </w:r>
+      <w:proofErr w:type="spellStart"/>
+      <w:r>
+        <w:t>AndroidSnake</w:t>
+      </w:r>
+      <w:proofErr w:type="spellEnd"/>
+      <w:r>
+        <w:t>. J’ai donc les bases pour commencer ce projet.</w:t>
+      </w:r>
+    </w:p>
+    <w:p/>
+    <w:p>
+      <w:pPr>
+        <w:rPr>
+          <w:i/>
+          <w:iCs/>
+          <w:szCs w:val="14"/>
+        </w:rPr>
+      </w:pPr>
+      <w:r>
+        <w:rPr>
+          <w:i/>
+          <w:iCs/>
+          <w:szCs w:val="14"/>
+        </w:rPr>
+        <w:t xml:space="preserve">Ce </w:t>
+      </w:r>
+      <w:r>
+        <w:rPr>
+          <w:i/>
+          <w:iCs/>
+          <w:szCs w:val="14"/>
+        </w:rPr>
+        <w:t>chapitre</w:t>
+      </w:r>
+      <w:r>
+        <w:rPr>
+          <w:i/>
+          <w:iCs/>
+          <w:szCs w:val="14"/>
+        </w:rPr>
+        <w:t xml:space="preserve"> </w:t>
+      </w:r>
+      <w:r>
+        <w:rPr>
+          <w:i/>
+          <w:iCs/>
+          <w:szCs w:val="14"/>
+        </w:rPr>
+        <w:t>décri</w:t>
+      </w:r>
+      <w:r>
+        <w:rPr>
+          <w:i/>
+          <w:iCs/>
+          <w:szCs w:val="14"/>
+        </w:rPr>
+        <w:t>t</w:t>
+      </w:r>
+      <w:r>
+        <w:rPr>
+          <w:i/>
+          <w:iCs/>
+          <w:szCs w:val="14"/>
+        </w:rPr>
+        <w:t xml:space="preserve"> brièvement le projet,</w:t>
+      </w:r>
+      <w:r>
+        <w:rPr>
+          <w:i/>
+          <w:iCs/>
+          <w:szCs w:val="14"/>
+        </w:rPr>
+        <w:t xml:space="preserve"> le cadre dans lequel il est réalisé,</w:t>
+      </w:r>
+      <w:r>
+        <w:rPr>
+          <w:i/>
+          <w:iCs/>
+          <w:szCs w:val="14"/>
+        </w:rPr>
+        <w:t xml:space="preserve"> les raisons de ce choix et ce qu'il peut apporter à l'élève ou à l'école. </w:t>
+      </w:r>
+      <w:r>
+        <w:rPr>
+          <w:i/>
+          <w:iCs/>
+          <w:szCs w:val="14"/>
+        </w:rPr>
+        <w:t>Il n'est pas nécessaire de rentrer dans les détails (ceux-ci seront abordés plus loin) mais cela doit être aussi clair et complet que possible</w:t>
+      </w:r>
+      <w:r>
+        <w:rPr>
+          <w:i/>
+          <w:iCs/>
+          <w:szCs w:val="14"/>
+        </w:rPr>
+        <w:t xml:space="preserve"> (idées de solutions).</w:t>
+      </w:r>
+      <w:r>
+        <w:rPr>
+          <w:i/>
+          <w:iCs/>
+          <w:szCs w:val="14"/>
+        </w:rPr>
+        <w:t xml:space="preserve"> </w:t>
+      </w:r>
+      <w:r>
+        <w:rPr>
+          <w:i/>
+          <w:iCs/>
+          <w:szCs w:val="14"/>
+        </w:rPr>
+        <w:t>Ce chapitre contient également l'inventaire et la description des travaux qui auraient déjà été effectué</w:t>
+      </w:r>
+      <w:r>
+        <w:rPr>
+          <w:i/>
+          <w:iCs/>
+          <w:szCs w:val="14"/>
+        </w:rPr>
+        <w:t>s</w:t>
+      </w:r>
+      <w:r>
+        <w:rPr>
+          <w:i/>
+          <w:iCs/>
+          <w:szCs w:val="14"/>
+        </w:rPr>
+        <w:t xml:space="preserve"> </w:t>
+      </w:r>
+      <w:r>
+        <w:rPr>
+          <w:i/>
+          <w:iCs/>
+          <w:szCs w:val="14"/>
+          <w:highlight w:val="yellow"/>
+        </w:rPr>
+        <w:t>(=</w:t>
+      </w:r>
+      <w:proofErr w:type="spellStart"/>
+      <w:r>
+        <w:rPr>
+          <w:i/>
+          <w:iCs/>
+          <w:szCs w:val="14"/>
+          <w:highlight w:val="yellow"/>
+        </w:rPr>
+        <w:t>pre</w:t>
+      </w:r>
+      <w:proofErr w:type="spellEnd"/>
+      <w:r>
+        <w:rPr>
+          <w:i/>
+          <w:iCs/>
+          <w:szCs w:val="14"/>
+          <w:highlight w:val="yellow"/>
+        </w:rPr>
+        <w:t>-TPI)</w:t>
+      </w:r>
+      <w:r>
+        <w:rPr>
+          <w:i/>
+          <w:iCs/>
+          <w:szCs w:val="14"/>
+        </w:rPr>
+        <w:t xml:space="preserve"> pour ce projet.</w:t>
+      </w:r>
+    </w:p>
+    <w:p>
+      <w:pPr>
+        <w:rPr>
+          <w:szCs w:val="14"/>
+        </w:rPr>
+      </w:pPr>
+    </w:p>
+    <w:p>
+      <w:pPr>
+        <w:rPr>
+          <w:i/>
+          <w:iCs/>
+          <w:szCs w:val="14"/>
+        </w:rPr>
+      </w:pPr>
+      <w:r>
+        <w:rPr>
+          <w:i/>
+          <w:iCs/>
+          <w:szCs w:val="14"/>
+        </w:rPr>
+        <w:t>Ces éléments peuvent être repris des spécifications de départ.</w:t>
+      </w:r>
+    </w:p>
+    <w:p>
+      <w:r>
+        <w:rPr>
+          <w:highlight w:val="yellow"/>
+        </w:rPr>
+        <w:t>Echéance 1</w:t>
+      </w:r>
+    </w:p>
+    <w:p>
+      <w:pPr>
+        <w:rPr>
+          <w:szCs w:val="14"/>
+        </w:rPr>
+      </w:pPr>
+    </w:p>
+    <w:p>
+      <w:pPr>
+        <w:pStyle w:val="Titre2"/>
+        <w:rPr>
+          <w:i w:val="0"/>
+          <w:iCs/>
+        </w:rPr>
+      </w:pPr>
+      <w:bookmarkStart w:id="2" w:name="_Toc499021834"/>
+      <w:r>
+        <w:rPr>
+          <w:i w:val="0"/>
+          <w:iCs/>
+        </w:rPr>
+        <w:t>Objectifs</w:t>
+      </w:r>
       <w:bookmarkEnd w:id="2"/>
-    </w:p>
-    <w:p/>
-    <w:p>
-      <w:pPr>
-        <w:rPr>
-          <w:i/>
-          <w:iCs/>
-          <w:szCs w:val="14"/>
-        </w:rPr>
-      </w:pPr>
-      <w:r>
-        <w:rPr>
-          <w:i/>
-          <w:iCs/>
-          <w:szCs w:val="14"/>
-        </w:rPr>
-        <w:t xml:space="preserve">Ce </w:t>
-      </w:r>
-      <w:r>
-        <w:rPr>
-          <w:i/>
-          <w:iCs/>
-          <w:szCs w:val="14"/>
-        </w:rPr>
-        <w:t>chapitre</w:t>
-      </w:r>
-      <w:r>
-        <w:rPr>
-          <w:i/>
-          <w:iCs/>
-          <w:szCs w:val="14"/>
-        </w:rPr>
-        <w:t xml:space="preserve"> </w:t>
-      </w:r>
-      <w:r>
-        <w:rPr>
-          <w:i/>
-          <w:iCs/>
-          <w:szCs w:val="14"/>
-        </w:rPr>
-        <w:t>décri</w:t>
-      </w:r>
-      <w:r>
-        <w:rPr>
-          <w:i/>
-          <w:iCs/>
-          <w:szCs w:val="14"/>
-        </w:rPr>
-        <w:t>t</w:t>
-      </w:r>
-      <w:r>
-        <w:rPr>
-          <w:i/>
-          <w:iCs/>
-          <w:szCs w:val="14"/>
-        </w:rPr>
-        <w:t xml:space="preserve"> brièvement le projet,</w:t>
-      </w:r>
-      <w:r>
-        <w:rPr>
-          <w:i/>
-          <w:iCs/>
-          <w:szCs w:val="14"/>
-        </w:rPr>
-        <w:t xml:space="preserve"> le cadre dans lequel il est réalisé,</w:t>
-      </w:r>
-      <w:r>
-        <w:rPr>
-          <w:i/>
-          <w:iCs/>
-          <w:szCs w:val="14"/>
-        </w:rPr>
-        <w:t xml:space="preserve"> les raisons de ce choix et ce qu'il peut apporter à l'élève ou à l'école. </w:t>
-      </w:r>
-      <w:r>
-        <w:rPr>
-          <w:i/>
-          <w:iCs/>
-          <w:szCs w:val="14"/>
-        </w:rPr>
-        <w:t>Il n'est pas nécessaire de rentrer dans les détails (ceux-ci seront abordés plus loin) mais cela doit être aussi clair et complet que possible</w:t>
-      </w:r>
-      <w:r>
-        <w:rPr>
-          <w:i/>
-          <w:iCs/>
-          <w:szCs w:val="14"/>
-        </w:rPr>
-        <w:t xml:space="preserve"> (idées de solutions).</w:t>
-      </w:r>
-      <w:r>
-        <w:rPr>
-          <w:i/>
-          <w:iCs/>
-          <w:szCs w:val="14"/>
-        </w:rPr>
-        <w:t xml:space="preserve"> </w:t>
-      </w:r>
-      <w:r>
-        <w:rPr>
-          <w:i/>
-          <w:iCs/>
-          <w:szCs w:val="14"/>
-        </w:rPr>
-        <w:t>Ce chapitre contient également l'inventaire et la description des travaux qui auraient déjà été effectué</w:t>
-      </w:r>
-      <w:r>
-        <w:rPr>
-          <w:i/>
-          <w:iCs/>
-          <w:szCs w:val="14"/>
-        </w:rPr>
-        <w:t>s</w:t>
-      </w:r>
-      <w:r>
-        <w:rPr>
-          <w:i/>
-          <w:iCs/>
-          <w:szCs w:val="14"/>
-        </w:rPr>
-        <w:t xml:space="preserve"> </w:t>
-      </w:r>
-      <w:r>
-        <w:rPr>
-          <w:i/>
-          <w:iCs/>
-          <w:szCs w:val="14"/>
-          <w:highlight w:val="yellow"/>
-        </w:rPr>
-        <w:t>(=pre-TPI)</w:t>
-      </w:r>
-      <w:r>
-        <w:rPr>
-          <w:i/>
-          <w:iCs/>
-          <w:szCs w:val="14"/>
-        </w:rPr>
-        <w:t xml:space="preserve"> pour ce projet.</w:t>
-      </w:r>
-    </w:p>
-    <w:p>
-      <w:pPr>
-        <w:rPr>
-          <w:szCs w:val="14"/>
-        </w:rPr>
-      </w:pPr>
-    </w:p>
-    <w:p>
-      <w:pPr>
-        <w:rPr>
-          <w:i/>
-          <w:iCs/>
-          <w:szCs w:val="14"/>
-        </w:rPr>
-      </w:pPr>
-      <w:r>
-        <w:rPr>
-          <w:i/>
-          <w:iCs/>
-          <w:szCs w:val="14"/>
-        </w:rPr>
-        <w:t>Ces éléments peuvent être repris des spécifications de départ.</w:t>
-      </w:r>
-    </w:p>
-    <w:p>
-      <w:r>
-        <w:rPr>
-          <w:highlight w:val="yellow"/>
-        </w:rPr>
-        <w:t>Echéance 1</w:t>
-      </w:r>
-    </w:p>
-    <w:p>
-      <w:pPr>
-        <w:rPr>
-          <w:szCs w:val="14"/>
-        </w:rPr>
-      </w:pPr>
-    </w:p>
-    <w:p>
-      <w:pPr>
-        <w:pStyle w:val="Titre2"/>
-        <w:rPr>
-          <w:i w:val="0"/>
-          <w:iCs/>
-        </w:rPr>
-      </w:pPr>
-      <w:bookmarkStart w:id="3" w:name="_Toc499021834"/>
-      <w:r>
-        <w:rPr>
-          <w:i w:val="0"/>
-          <w:iCs/>
-        </w:rPr>
-        <w:t>Objectifs</w:t>
-      </w:r>
-      <w:bookmarkEnd w:id="3"/>
     </w:p>
     <w:p>
       <w:pPr>
@@ -2804,11 +2895,6 @@
     </w:p>
     <w:p>
       <w:pPr>
-        <w:pStyle w:val="Paragraphedeliste"/>
-        <w:numPr>
-          <w:ilvl w:val="0"/>
-          <w:numId w:val="16"/>
-        </w:numPr>
         <w:rPr>
           <w:iCs/>
           <w:szCs w:val="14"/>
@@ -2928,14 +3014,34 @@
           <w:szCs w:val="14"/>
           <w:highlight w:val="yellow"/>
         </w:rPr>
-        <w:t>= liste de use cases</w:t>
-      </w:r>
-    </w:p>
-    <w:p>
-      <w:r>
-        <w:rPr>
+        <w:t xml:space="preserve">= liste </w:t>
+      </w:r>
+      <w:proofErr w:type="gramStart"/>
+      <w:r>
+        <w:rPr>
+          <w:i/>
+          <w:iCs/>
+          <w:szCs w:val="14"/>
           <w:highlight w:val="yellow"/>
         </w:rPr>
+        <w:t>de use</w:t>
+      </w:r>
+      <w:proofErr w:type="gramEnd"/>
+      <w:r>
+        <w:rPr>
+          <w:i/>
+          <w:iCs/>
+          <w:szCs w:val="14"/>
+          <w:highlight w:val="yellow"/>
+        </w:rPr>
+        <w:t xml:space="preserve"> cases</w:t>
+      </w:r>
+    </w:p>
+    <w:p>
+      <w:r>
+        <w:rPr>
+          <w:highlight w:val="yellow"/>
+        </w:rPr>
         <w:t>Echéance 1</w:t>
       </w:r>
     </w:p>
@@ -2969,7 +3075,7 @@
         </w:rPr>
         <w:br w:type="page"/>
       </w:r>
-      <w:bookmarkStart w:id="4" w:name="_Toc499021835"/>
+      <w:bookmarkStart w:id="3" w:name="_Toc499021835"/>
       <w:r>
         <w:rPr>
           <w:i w:val="0"/>
@@ -2985,11 +3091,76 @@
         </w:rPr>
         <w:t xml:space="preserve"> initiale</w:t>
       </w:r>
+      <w:bookmarkEnd w:id="3"/>
+    </w:p>
+    <w:p>
+      <w:pPr>
+        <w:jc w:val="both"/>
+        <w:rPr>
+          <w:szCs w:val="14"/>
+        </w:rPr>
+      </w:pPr>
+    </w:p>
+    <w:p>
+      <w:pPr>
+        <w:jc w:val="both"/>
+        <w:rPr>
+          <w:szCs w:val="14"/>
+        </w:rPr>
+      </w:pPr>
+      <w:r>
+        <w:rPr>
+          <w:szCs w:val="14"/>
+        </w:rPr>
+        <w:t xml:space="preserve">Durant ce TPI, j’évoluerai avec la méthode Agile. Elle a été imposée par le chef de projet. La méthode Agile consiste à mettre en place différents sprint durant lesquels certaines tâches seront effectuées. À chaque fin de sprint, le mandataire doit fournir une démo au chef de projet pour ainsi reporter différents problèmes dans le sprint suivant. La validation est faite par le chef de projet ainsi que les deux experts. L’outil utilisé pour réaliser la planification est </w:t>
+      </w:r>
+      <w:proofErr w:type="spellStart"/>
+      <w:r>
+        <w:rPr>
+          <w:szCs w:val="14"/>
+        </w:rPr>
+        <w:t>Trello</w:t>
+      </w:r>
+      <w:proofErr w:type="spellEnd"/>
+      <w:r>
+        <w:rPr>
+          <w:szCs w:val="14"/>
+        </w:rPr>
+        <w:t xml:space="preserve">. Il est accessible via le lien suivant : </w:t>
+      </w:r>
+      <w:hyperlink r:id="rId8" w:history="1">
+        <w:r>
+          <w:rPr>
+            <w:rStyle w:val="Lienhypertexte"/>
+            <w:szCs w:val="14"/>
+          </w:rPr>
+          <w:t>https://trello.com/b/KeV2VVap/student-invaders</w:t>
+        </w:r>
+      </w:hyperlink>
+    </w:p>
+    <w:p>
+      <w:pPr>
+        <w:jc w:val="both"/>
+        <w:rPr>
+          <w:szCs w:val="14"/>
+        </w:rPr>
+      </w:pPr>
+    </w:p>
+    <w:p>
+      <w:pPr>
+        <w:jc w:val="both"/>
+        <w:rPr>
+          <w:szCs w:val="14"/>
+        </w:rPr>
+      </w:pPr>
+      <w:bookmarkStart w:id="4" w:name="_GoBack"/>
       <w:bookmarkEnd w:id="4"/>
     </w:p>
     <w:p>
       <w:pPr>
         <w:rPr>
+          <w:i/>
+          <w:iCs/>
           <w:szCs w:val="14"/>
         </w:rPr>
       </w:pPr>
@@ -3160,8 +3331,19 @@
           <w:szCs w:val="14"/>
           <w:highlight w:val="yellow"/>
         </w:rPr>
-        <w:t>Les détails seront dans Trello</w:t>
-      </w:r>
+        <w:t xml:space="preserve">Les détails seront dans </w:t>
+      </w:r>
+      <w:proofErr w:type="spellStart"/>
+      <w:r>
+        <w:rPr>
+          <w:i/>
+          <w:iCs/>
+          <w:szCs w:val="14"/>
+          <w:highlight w:val="yellow"/>
+        </w:rPr>
+        <w:t>Trello</w:t>
+      </w:r>
+      <w:proofErr w:type="spellEnd"/>
     </w:p>
     <w:p>
       <w:r>
@@ -3271,8 +3453,21 @@
           <w:szCs w:val="14"/>
           <w:lang w:eastAsia="fr-FR"/>
         </w:rPr>
-        <w:t xml:space="preserve"> complet avec toutes ses annexes:</w:t>
-      </w:r>
+        <w:t xml:space="preserve"> complet avec toutes ses </w:t>
+      </w:r>
+      <w:proofErr w:type="gramStart"/>
+      <w:r>
+        <w:rPr>
+          <w:rFonts w:ascii="Arial" w:hAnsi="Arial"/>
+          <w:i/>
+          <w:iCs/>
+          <w:sz w:val="24"/>
+          <w:szCs w:val="14"/>
+          <w:lang w:eastAsia="fr-FR"/>
+        </w:rPr>
+        <w:t>annexes:</w:t>
+      </w:r>
+      <w:proofErr w:type="gramEnd"/>
     </w:p>
     <w:p>
       <w:pPr>
@@ -3337,6 +3532,7 @@
           <w:lang w:eastAsia="fr-FR"/>
         </w:rPr>
       </w:pPr>
+      <w:proofErr w:type="gramStart"/>
       <w:r>
         <w:rPr>
           <w:rFonts w:ascii="Arial" w:hAnsi="Arial"/>
@@ -3357,7 +3553,43 @@
           <w:szCs w:val="14"/>
           <w:lang w:eastAsia="fr-FR"/>
         </w:rPr>
-        <w:t>ultimédia: carte de site, maquettes papier, story board préliminaire, …</w:t>
+        <w:t>ultimédia:</w:t>
+      </w:r>
+      <w:proofErr w:type="gramEnd"/>
+      <w:r>
+        <w:rPr>
+          <w:rFonts w:ascii="Arial" w:hAnsi="Arial"/>
+          <w:i/>
+          <w:iCs/>
+          <w:sz w:val="24"/>
+          <w:szCs w:val="14"/>
+          <w:lang w:eastAsia="fr-FR"/>
+        </w:rPr>
+        <w:t xml:space="preserve"> carte de site, maquettes papier, story </w:t>
+      </w:r>
+      <w:proofErr w:type="spellStart"/>
+      <w:r>
+        <w:rPr>
+          <w:rFonts w:ascii="Arial" w:hAnsi="Arial"/>
+          <w:i/>
+          <w:iCs/>
+          <w:sz w:val="24"/>
+          <w:szCs w:val="14"/>
+          <w:lang w:eastAsia="fr-FR"/>
+        </w:rPr>
+        <w:t>board</w:t>
+      </w:r>
+      <w:proofErr w:type="spellEnd"/>
+      <w:r>
+        <w:rPr>
+          <w:rFonts w:ascii="Arial" w:hAnsi="Arial"/>
+          <w:i/>
+          <w:iCs/>
+          <w:sz w:val="24"/>
+          <w:szCs w:val="14"/>
+          <w:lang w:eastAsia="fr-FR"/>
+        </w:rPr>
+        <w:t xml:space="preserve"> préliminaire, …</w:t>
       </w:r>
     </w:p>
     <w:p>
@@ -3396,7 +3628,31 @@
           <w:szCs w:val="14"/>
           <w:lang w:eastAsia="fr-FR"/>
         </w:rPr>
-        <w:t>ases de données: interfaces graphiques, modèle conceptuel</w:t>
+        <w:t xml:space="preserve">ases de </w:t>
+      </w:r>
+      <w:proofErr w:type="gramStart"/>
+      <w:r>
+        <w:rPr>
+          <w:rFonts w:ascii="Arial" w:hAnsi="Arial"/>
+          <w:i/>
+          <w:iCs/>
+          <w:sz w:val="24"/>
+          <w:szCs w:val="14"/>
+          <w:lang w:eastAsia="fr-FR"/>
+        </w:rPr>
+        <w:t>données:</w:t>
+      </w:r>
+      <w:proofErr w:type="gramEnd"/>
+      <w:r>
+        <w:rPr>
+          <w:rFonts w:ascii="Arial" w:hAnsi="Arial"/>
+          <w:i/>
+          <w:iCs/>
+          <w:sz w:val="24"/>
+          <w:szCs w:val="14"/>
+          <w:lang w:eastAsia="fr-FR"/>
+        </w:rPr>
+        <w:t xml:space="preserve"> interfaces graphiques, modèle conceptuel</w:t>
       </w:r>
       <w:r>
         <w:rPr>
@@ -3426,6 +3682,7 @@
           <w:lang w:eastAsia="fr-FR"/>
         </w:rPr>
       </w:pPr>
+      <w:proofErr w:type="gramStart"/>
       <w:r>
         <w:rPr>
           <w:rFonts w:ascii="Arial" w:hAnsi="Arial"/>
@@ -3446,7 +3703,19 @@
           <w:szCs w:val="14"/>
           <w:lang w:eastAsia="fr-FR"/>
         </w:rPr>
-        <w:t>rogrammation: interfaces graphiques, maquettes, analyse fonctionnelle…</w:t>
+        <w:t>rogrammation:</w:t>
+      </w:r>
+      <w:proofErr w:type="gramEnd"/>
+      <w:r>
+        <w:rPr>
+          <w:rFonts w:ascii="Arial" w:hAnsi="Arial"/>
+          <w:i/>
+          <w:iCs/>
+          <w:sz w:val="24"/>
+          <w:szCs w:val="14"/>
+          <w:lang w:eastAsia="fr-FR"/>
+        </w:rPr>
+        <w:t xml:space="preserve"> interfaces graphiques, maquettes, analyse fonctionnelle…</w:t>
       </w:r>
     </w:p>
     <w:p>
@@ -3611,7 +3880,25 @@
           <w:iCs/>
           <w:szCs w:val="14"/>
         </w:rPr>
-        <w:t xml:space="preserve">Décrire la stratégie globale de test: </w:t>
+        <w:t xml:space="preserve">Décrire la stratégie globale de </w:t>
+      </w:r>
+      <w:proofErr w:type="gramStart"/>
+      <w:r>
+        <w:rPr>
+          <w:i/>
+          <w:iCs/>
+          <w:szCs w:val="14"/>
+        </w:rPr>
+        <w:t>test:</w:t>
+      </w:r>
+      <w:proofErr w:type="gramEnd"/>
+      <w:r>
+        <w:rPr>
+          <w:i/>
+          <w:iCs/>
+          <w:szCs w:val="14"/>
+        </w:rPr>
+        <w:t xml:space="preserve"> </w:t>
       </w:r>
     </w:p>
     <w:p>
@@ -3642,12 +3929,14 @@
           <w:szCs w:val="14"/>
         </w:rPr>
       </w:pPr>
-      <w:r>
-        <w:rPr>
-          <w:i/>
-          <w:iCs/>
-          <w:szCs w:val="14"/>
-        </w:rPr>
+      <w:proofErr w:type="gramStart"/>
+      <w:r>
+        <w:rPr>
+          <w:i/>
+          <w:iCs/>
+          <w:szCs w:val="14"/>
+        </w:rPr>
+        <w:lastRenderedPageBreak/>
         <w:t>t</w:t>
       </w:r>
       <w:r>
@@ -3656,7 +3945,16 @@
           <w:iCs/>
           <w:szCs w:val="14"/>
         </w:rPr>
-        <w:t>ypes de des tests et ordre dans lequel ils seront effectués.</w:t>
+        <w:t>ypes</w:t>
+      </w:r>
+      <w:proofErr w:type="gramEnd"/>
+      <w:r>
+        <w:rPr>
+          <w:i/>
+          <w:iCs/>
+          <w:szCs w:val="14"/>
+        </w:rPr>
+        <w:t xml:space="preserve"> de des tests et ordre dans lequel ils seront effectués.</w:t>
       </w:r>
     </w:p>
     <w:p>
@@ -3676,6 +3974,7 @@
           <w:szCs w:val="14"/>
         </w:rPr>
       </w:pPr>
+      <w:proofErr w:type="gramStart"/>
       <w:r>
         <w:rPr>
           <w:i/>
@@ -3690,7 +3989,16 @@
           <w:iCs/>
           <w:szCs w:val="14"/>
         </w:rPr>
-        <w:t>es moyens à mettre en œuvre</w:t>
+        <w:t>es</w:t>
+      </w:r>
+      <w:proofErr w:type="gramEnd"/>
+      <w:r>
+        <w:rPr>
+          <w:i/>
+          <w:iCs/>
+          <w:szCs w:val="14"/>
+        </w:rPr>
+        <w:t xml:space="preserve"> moyens à mettre en œuvre</w:t>
       </w:r>
       <w:r>
         <w:rPr>
@@ -3718,6 +4026,7 @@
           <w:szCs w:val="14"/>
         </w:rPr>
       </w:pPr>
+      <w:proofErr w:type="gramStart"/>
       <w:r>
         <w:rPr>
           <w:i/>
@@ -3732,7 +4041,16 @@
           <w:iCs/>
           <w:szCs w:val="14"/>
         </w:rPr>
-        <w:t>ouverture des tests (tests exhaustifs ou non, si non, pourquoi ?)</w:t>
+        <w:t>ouverture</w:t>
+      </w:r>
+      <w:proofErr w:type="gramEnd"/>
+      <w:r>
+        <w:rPr>
+          <w:i/>
+          <w:iCs/>
+          <w:szCs w:val="14"/>
+        </w:rPr>
+        <w:t xml:space="preserve"> des tests (tests exhaustifs ou non, si non, pourquoi ?)</w:t>
       </w:r>
       <w:r>
         <w:rPr>
@@ -3760,6 +4078,7 @@
           <w:szCs w:val="14"/>
         </w:rPr>
       </w:pPr>
+      <w:proofErr w:type="gramStart"/>
       <w:r>
         <w:rPr>
           <w:i/>
@@ -3774,7 +4093,16 @@
           <w:iCs/>
           <w:szCs w:val="14"/>
         </w:rPr>
-        <w:t>onnées de test à prévoir (données réelles ?)</w:t>
+        <w:t>onnées</w:t>
+      </w:r>
+      <w:proofErr w:type="gramEnd"/>
+      <w:r>
+        <w:rPr>
+          <w:i/>
+          <w:iCs/>
+          <w:szCs w:val="14"/>
+        </w:rPr>
+        <w:t xml:space="preserve"> de test à prévoir (données réelles ?)</w:t>
       </w:r>
       <w:r>
         <w:rPr>
@@ -3802,13 +4130,23 @@
           <w:szCs w:val="14"/>
         </w:rPr>
       </w:pPr>
-      <w:r>
-        <w:rPr>
-          <w:i/>
-          <w:iCs/>
-          <w:szCs w:val="14"/>
-        </w:rPr>
-        <w:t>les testeurs extérieurs éventuels.</w:t>
+      <w:proofErr w:type="gramStart"/>
+      <w:r>
+        <w:rPr>
+          <w:i/>
+          <w:iCs/>
+          <w:szCs w:val="14"/>
+        </w:rPr>
+        <w:t>les</w:t>
+      </w:r>
+      <w:proofErr w:type="gramEnd"/>
+      <w:r>
+        <w:rPr>
+          <w:i/>
+          <w:iCs/>
+          <w:szCs w:val="14"/>
+        </w:rPr>
+        <w:t xml:space="preserve"> testeurs extérieurs éventuels.</w:t>
       </w:r>
     </w:p>
     <w:p>
@@ -3869,7 +4207,6 @@
         <w:rPr>
           <w:rFonts w:cs="Arial"/>
         </w:rPr>
-        <w:lastRenderedPageBreak/>
         <w:t>R</w:t>
       </w:r>
       <w:r>
@@ -3910,13 +4247,23 @@
           <w:sz w:val="24"/>
         </w:rPr>
       </w:pPr>
+      <w:proofErr w:type="gramStart"/>
       <w:r>
         <w:rPr>
           <w:rFonts w:ascii="Arial" w:hAnsi="Arial" w:cs="Arial"/>
           <w:i/>
           <w:sz w:val="24"/>
         </w:rPr>
-        <w:t>risques techniques (complexité, manque de compétences, …)</w:t>
+        <w:t>risques</w:t>
+      </w:r>
+      <w:proofErr w:type="gramEnd"/>
+      <w:r>
+        <w:rPr>
+          <w:rFonts w:ascii="Arial" w:hAnsi="Arial" w:cs="Arial"/>
+          <w:i/>
+          <w:sz w:val="24"/>
+        </w:rPr>
+        <w:t xml:space="preserve"> techniques (complexité, manque de compétences, …)</w:t>
       </w:r>
       <w:r>
         <w:rPr>
@@ -4084,6 +4431,7 @@
           <w:lang w:eastAsia="fr-FR"/>
         </w:rPr>
       </w:pPr>
+      <w:proofErr w:type="gramStart"/>
       <w:r>
         <w:rPr>
           <w:rFonts w:ascii="Arial" w:hAnsi="Arial"/>
@@ -4093,7 +4441,19 @@
           <w:szCs w:val="14"/>
           <w:lang w:eastAsia="fr-FR"/>
         </w:rPr>
-        <w:t xml:space="preserve">planning indiquant les dates de début et de fin du projet ainsi que le découpage connu des diverses phases. </w:t>
+        <w:t>planning</w:t>
+      </w:r>
+      <w:proofErr w:type="gramEnd"/>
+      <w:r>
+        <w:rPr>
+          <w:rFonts w:ascii="Arial" w:hAnsi="Arial"/>
+          <w:i/>
+          <w:iCs/>
+          <w:sz w:val="24"/>
+          <w:szCs w:val="14"/>
+          <w:lang w:eastAsia="fr-FR"/>
+        </w:rPr>
+        <w:t xml:space="preserve"> indiquant les dates de début et de fin du projet ainsi que le découpage connu des diverses phases. </w:t>
       </w:r>
     </w:p>
     <w:p>
@@ -4112,6 +4472,7 @@
           <w:lang w:eastAsia="fr-FR"/>
         </w:rPr>
       </w:pPr>
+      <w:proofErr w:type="gramStart"/>
       <w:r>
         <w:rPr>
           <w:rFonts w:ascii="Arial" w:hAnsi="Arial"/>
@@ -4121,7 +4482,19 @@
           <w:szCs w:val="14"/>
           <w:lang w:eastAsia="fr-FR"/>
         </w:rPr>
-        <w:t>partage des tâches en cas de travail à plusieurs.</w:t>
+        <w:t>partage</w:t>
+      </w:r>
+      <w:proofErr w:type="gramEnd"/>
+      <w:r>
+        <w:rPr>
+          <w:rFonts w:ascii="Arial" w:hAnsi="Arial"/>
+          <w:i/>
+          <w:iCs/>
+          <w:sz w:val="24"/>
+          <w:szCs w:val="14"/>
+          <w:lang w:eastAsia="fr-FR"/>
+        </w:rPr>
+        <w:t xml:space="preserve"> des tâches en cas de travail à plusieurs.</w:t>
       </w:r>
     </w:p>
     <w:p>
@@ -4241,8 +4614,22 @@
           <w:highlight w:val="yellow"/>
           <w:lang w:eastAsia="fr-FR"/>
         </w:rPr>
-        <w:t>=résumé du Trello</w:t>
-      </w:r>
+        <w:t xml:space="preserve">=résumé du </w:t>
+      </w:r>
+      <w:proofErr w:type="spellStart"/>
+      <w:r>
+        <w:rPr>
+          <w:rFonts w:ascii="Arial" w:hAnsi="Arial"/>
+          <w:i/>
+          <w:iCs/>
+          <w:sz w:val="24"/>
+          <w:szCs w:val="14"/>
+          <w:highlight w:val="yellow"/>
+          <w:lang w:eastAsia="fr-FR"/>
+        </w:rPr>
+        <w:t>Trello</w:t>
+      </w:r>
+      <w:proofErr w:type="spellEnd"/>
     </w:p>
     <w:tbl>
       <w:tblPr>
@@ -4561,8 +4948,18 @@
           <w:i/>
           <w:sz w:val="24"/>
         </w:rPr>
-        <w:t>Fournir tous les document de conception:</w:t>
-      </w:r>
+        <w:t xml:space="preserve">Fournir tous les document de </w:t>
+      </w:r>
+      <w:proofErr w:type="gramStart"/>
+      <w:r>
+        <w:rPr>
+          <w:rFonts w:ascii="Arial" w:hAnsi="Arial" w:cs="Arial"/>
+          <w:i/>
+          <w:sz w:val="24"/>
+        </w:rPr>
+        <w:t>conception:</w:t>
+      </w:r>
+      <w:proofErr w:type="gramEnd"/>
     </w:p>
     <w:p>
       <w:pPr>
@@ -4592,13 +4989,23 @@
           <w:sz w:val="24"/>
         </w:rPr>
       </w:pPr>
+      <w:proofErr w:type="gramStart"/>
       <w:r>
         <w:rPr>
           <w:rFonts w:ascii="Arial" w:hAnsi="Arial" w:cs="Arial"/>
           <w:i/>
           <w:sz w:val="24"/>
         </w:rPr>
-        <w:t>le choix du matériel HW</w:t>
+        <w:t>le</w:t>
+      </w:r>
+      <w:proofErr w:type="gramEnd"/>
+      <w:r>
+        <w:rPr>
+          <w:rFonts w:ascii="Arial" w:hAnsi="Arial" w:cs="Arial"/>
+          <w:i/>
+          <w:sz w:val="24"/>
+        </w:rPr>
+        <w:t xml:space="preserve"> choix du matériel HW</w:t>
       </w:r>
     </w:p>
     <w:p>
@@ -4614,13 +5021,23 @@
           <w:sz w:val="24"/>
         </w:rPr>
       </w:pPr>
+      <w:proofErr w:type="gramStart"/>
       <w:r>
         <w:rPr>
           <w:rFonts w:ascii="Arial" w:hAnsi="Arial" w:cs="Arial"/>
           <w:i/>
           <w:sz w:val="24"/>
         </w:rPr>
-        <w:t xml:space="preserve">le choix des systèmes d'exploitation pour la réalisation </w:t>
+        <w:t>le</w:t>
+      </w:r>
+      <w:proofErr w:type="gramEnd"/>
+      <w:r>
+        <w:rPr>
+          <w:rFonts w:ascii="Arial" w:hAnsi="Arial" w:cs="Arial"/>
+          <w:i/>
+          <w:sz w:val="24"/>
+        </w:rPr>
+        <w:t xml:space="preserve"> choix des systèmes d'exploitation pour la réalisation </w:t>
       </w:r>
       <w:r>
         <w:rPr>
@@ -4653,13 +5070,23 @@
           <w:sz w:val="24"/>
         </w:rPr>
       </w:pPr>
+      <w:proofErr w:type="gramStart"/>
       <w:r>
         <w:rPr>
           <w:rFonts w:ascii="Arial" w:hAnsi="Arial" w:cs="Arial"/>
           <w:i/>
           <w:sz w:val="24"/>
         </w:rPr>
-        <w:t xml:space="preserve">le choix des outils logiciels pour la réalisation </w:t>
+        <w:t>le</w:t>
+      </w:r>
+      <w:proofErr w:type="gramEnd"/>
+      <w:r>
+        <w:rPr>
+          <w:rFonts w:ascii="Arial" w:hAnsi="Arial" w:cs="Arial"/>
+          <w:i/>
+          <w:sz w:val="24"/>
+        </w:rPr>
+        <w:t xml:space="preserve"> choix des outils logiciels pour la réalisation </w:t>
       </w:r>
       <w:r>
         <w:rPr>
@@ -4692,13 +5119,24 @@
           <w:sz w:val="24"/>
         </w:rPr>
       </w:pPr>
+      <w:proofErr w:type="gramStart"/>
       <w:r>
         <w:rPr>
           <w:rFonts w:ascii="Arial" w:hAnsi="Arial" w:cs="Arial"/>
           <w:i/>
           <w:sz w:val="24"/>
         </w:rPr>
-        <w:t xml:space="preserve">site web: </w:t>
+        <w:lastRenderedPageBreak/>
+        <w:t>site</w:t>
+      </w:r>
+      <w:proofErr w:type="gramEnd"/>
+      <w:r>
+        <w:rPr>
+          <w:rFonts w:ascii="Arial" w:hAnsi="Arial" w:cs="Arial"/>
+          <w:i/>
+          <w:sz w:val="24"/>
+        </w:rPr>
+        <w:t xml:space="preserve"> web: </w:t>
       </w:r>
       <w:r>
         <w:rPr>
@@ -4722,13 +5160,23 @@
           <w:sz w:val="24"/>
         </w:rPr>
       </w:pPr>
+      <w:proofErr w:type="gramStart"/>
       <w:r>
         <w:rPr>
           <w:rFonts w:ascii="Arial" w:hAnsi="Arial" w:cs="Arial"/>
           <w:i/>
           <w:sz w:val="24"/>
         </w:rPr>
-        <w:t>bases de données: décrire le modèle relationnel, le contenu détaillé des tables (caractéristiques de chaque champs) et les requêtes.</w:t>
+        <w:t>bases</w:t>
+      </w:r>
+      <w:proofErr w:type="gramEnd"/>
+      <w:r>
+        <w:rPr>
+          <w:rFonts w:ascii="Arial" w:hAnsi="Arial" w:cs="Arial"/>
+          <w:i/>
+          <w:sz w:val="24"/>
+        </w:rPr>
+        <w:t xml:space="preserve"> de données: décrire le modèle relationnel, le contenu détaillé des tables (caractéristiques de chaque champs) et les requêtes.</w:t>
       </w:r>
     </w:p>
     <w:p>
@@ -4744,20 +5192,40 @@
           <w:sz w:val="24"/>
         </w:rPr>
       </w:pPr>
+      <w:proofErr w:type="gramStart"/>
       <w:r>
         <w:rPr>
           <w:rFonts w:ascii="Arial" w:hAnsi="Arial" w:cs="Arial"/>
           <w:i/>
           <w:sz w:val="24"/>
         </w:rPr>
-        <w:t>programmation et scripts: organigramme, architecture du programme, découpage modulaire, entrées-sorties des modules, pseudo-code</w:t>
-      </w:r>
+        <w:t>programmation</w:t>
+      </w:r>
+      <w:proofErr w:type="gramEnd"/>
       <w:r>
         <w:rPr>
           <w:rFonts w:ascii="Arial" w:hAnsi="Arial" w:cs="Arial"/>
           <w:i/>
           <w:sz w:val="24"/>
         </w:rPr>
+        <w:t xml:space="preserve"> et scripts: organigramme, architecture du programme, découpage modulaire, entrées-sorties des modules, </w:t>
+      </w:r>
+      <w:proofErr w:type="spellStart"/>
+      <w:r>
+        <w:rPr>
+          <w:rFonts w:ascii="Arial" w:hAnsi="Arial" w:cs="Arial"/>
+          <w:i/>
+          <w:sz w:val="24"/>
+        </w:rPr>
+        <w:t>pseudo-code</w:t>
+      </w:r>
+      <w:proofErr w:type="spellEnd"/>
+      <w:r>
+        <w:rPr>
+          <w:rFonts w:ascii="Arial" w:hAnsi="Arial" w:cs="Arial"/>
+          <w:i/>
+          <w:sz w:val="24"/>
+        </w:rPr>
         <w:t xml:space="preserve"> </w:t>
       </w:r>
       <w:r>
@@ -4776,13 +5244,23 @@
         </w:rPr>
         <w:t xml:space="preserve"> </w:t>
       </w:r>
+      <w:proofErr w:type="spellStart"/>
       <w:r>
         <w:rPr>
           <w:rFonts w:ascii="Arial" w:hAnsi="Arial" w:cs="Arial"/>
           <w:i/>
           <w:sz w:val="24"/>
         </w:rPr>
-        <w:t>structogramme…</w:t>
+        <w:t>structogramme</w:t>
+      </w:r>
+      <w:proofErr w:type="spellEnd"/>
+      <w:r>
+        <w:rPr>
+          <w:rFonts w:ascii="Arial" w:hAnsi="Arial" w:cs="Arial"/>
+          <w:i/>
+          <w:sz w:val="24"/>
+        </w:rPr>
+        <w:t>…</w:t>
       </w:r>
     </w:p>
     <w:p>
@@ -4824,7 +5302,6 @@
           <w:i/>
           <w:sz w:val="24"/>
         </w:rPr>
-        <w:lastRenderedPageBreak/>
         <w:t>Le dossier de conception devrait permettre de sous-traiter la réalisation du projet !</w:t>
       </w:r>
     </w:p>
@@ -4848,22 +5325,527 @@
     <w:p>
       <w:pPr>
         <w:pStyle w:val="Titre3"/>
+      </w:pPr>
+      <w:r>
+        <w:t xml:space="preserve">Maquettes / </w:t>
+      </w:r>
+      <w:r>
+        <w:t>Use cases / Scénarios</w:t>
+      </w:r>
+    </w:p>
+    <w:p/>
+    <w:p>
+      <w:pPr>
+        <w:pStyle w:val="Paragraphedeliste"/>
+        <w:numPr>
+          <w:ilvl w:val="0"/>
+          <w:numId w:val="18"/>
+        </w:numPr>
+      </w:pPr>
+      <w:r>
+        <w:rPr>
+          <w:noProof/>
+          <w:lang w:val="fr-CH" w:eastAsia="fr-CH"/>
+        </w:rPr>
+        <w:drawing>
+          <wp:anchor distT="0" distB="0" distL="114300" distR="114300" simplePos="0" relativeHeight="251660288" behindDoc="0" locked="0" layoutInCell="1" allowOverlap="1" wp14:anchorId="50C96C11" wp14:editId="126A13B6">
+            <wp:simplePos x="0" y="0"/>
+            <wp:positionH relativeFrom="margin">
+              <wp:align>center</wp:align>
+            </wp:positionH>
+            <wp:positionV relativeFrom="paragraph">
+              <wp:posOffset>179070</wp:posOffset>
+            </wp:positionV>
+            <wp:extent cx="5368925" cy="3427095"/>
+            <wp:effectExtent l="0" t="0" r="3175" b="1905"/>
+            <wp:wrapTopAndBottom/>
+            <wp:docPr id="2" name="Image 2"/>
+            <wp:cNvGraphicFramePr>
+              <a:graphicFrameLocks xmlns:a="http://schemas.openxmlformats.org/drawingml/2006/main" noChangeAspect="1"/>
+            </wp:cNvGraphicFramePr>
+            <a:graphic xmlns:a="http://schemas.openxmlformats.org/drawingml/2006/main">
+              <a:graphicData uri="http://schemas.openxmlformats.org/drawingml/2006/picture">
+                <pic:pic xmlns:pic="http://schemas.openxmlformats.org/drawingml/2006/picture">
+                  <pic:nvPicPr>
+                    <pic:cNvPr id="2" name="Menu.png"/>
+                    <pic:cNvPicPr/>
+                  </pic:nvPicPr>
+                  <pic:blipFill>
+                    <a:blip r:embed="rId9" cstate="print">
+                      <a:extLst>
+                        <a:ext uri="{28A0092B-C50C-407E-A947-70E740481C1C}">
+                          <a14:useLocalDpi xmlns:a14="http://schemas.microsoft.com/office/drawing/2010/main" val="0"/>
+                        </a:ext>
+                      </a:extLst>
+                    </a:blip>
+                    <a:stretch>
+                      <a:fillRect/>
+                    </a:stretch>
+                  </pic:blipFill>
+                  <pic:spPr>
+                    <a:xfrm>
+                      <a:off x="0" y="0"/>
+                      <a:ext cx="5368925" cy="3427095"/>
+                    </a:xfrm>
+                    <a:prstGeom prst="rect">
+                      <a:avLst/>
+                    </a:prstGeom>
+                  </pic:spPr>
+                </pic:pic>
+              </a:graphicData>
+            </a:graphic>
+            <wp14:sizeRelH relativeFrom="margin">
+              <wp14:pctWidth>0</wp14:pctWidth>
+            </wp14:sizeRelH>
+            <wp14:sizeRelV relativeFrom="margin">
+              <wp14:pctHeight>0</wp14:pctHeight>
+            </wp14:sizeRelV>
+          </wp:anchor>
+        </w:drawing>
+      </w:r>
+      <w:r>
+        <w:t>Le menu :</w:t>
+      </w:r>
+    </w:p>
+    <w:p>
+      <w:r>
+        <w:t xml:space="preserve"> </w:t>
+      </w:r>
+    </w:p>
+    <w:p>
+      <w:pPr>
+        <w:pStyle w:val="Paragraphedeliste"/>
+        <w:numPr>
+          <w:ilvl w:val="0"/>
+          <w:numId w:val="18"/>
+        </w:numPr>
+      </w:pPr>
+      <w:r>
+        <w:rPr>
+          <w:noProof/>
+          <w:lang w:val="fr-CH" w:eastAsia="fr-CH"/>
+        </w:rPr>
+        <w:lastRenderedPageBreak/>
+        <w:drawing>
+          <wp:anchor distT="0" distB="0" distL="114300" distR="114300" simplePos="0" relativeHeight="251659264" behindDoc="0" locked="0" layoutInCell="1" allowOverlap="1" wp14:anchorId="628E79D4" wp14:editId="168C9EBE">
+            <wp:simplePos x="0" y="0"/>
+            <wp:positionH relativeFrom="margin">
+              <wp:align>center</wp:align>
+            </wp:positionH>
+            <wp:positionV relativeFrom="paragraph">
+              <wp:posOffset>211204</wp:posOffset>
+            </wp:positionV>
+            <wp:extent cx="5178056" cy="3740995"/>
+            <wp:effectExtent l="0" t="0" r="3810" b="0"/>
+            <wp:wrapTopAndBottom/>
+            <wp:docPr id="3" name="Image 3"/>
+            <wp:cNvGraphicFramePr>
+              <a:graphicFrameLocks xmlns:a="http://schemas.openxmlformats.org/drawingml/2006/main" noChangeAspect="1"/>
+            </wp:cNvGraphicFramePr>
+            <a:graphic xmlns:a="http://schemas.openxmlformats.org/drawingml/2006/main">
+              <a:graphicData uri="http://schemas.openxmlformats.org/drawingml/2006/picture">
+                <pic:pic xmlns:pic="http://schemas.openxmlformats.org/drawingml/2006/picture">
+                  <pic:nvPicPr>
+                    <pic:cNvPr id="3" name="Choix_des_langues.png"/>
+                    <pic:cNvPicPr/>
+                  </pic:nvPicPr>
+                  <pic:blipFill>
+                    <a:blip r:embed="rId10" cstate="print">
+                      <a:extLst>
+                        <a:ext uri="{28A0092B-C50C-407E-A947-70E740481C1C}">
+                          <a14:useLocalDpi xmlns:a14="http://schemas.microsoft.com/office/drawing/2010/main" val="0"/>
+                        </a:ext>
+                      </a:extLst>
+                    </a:blip>
+                    <a:stretch>
+                      <a:fillRect/>
+                    </a:stretch>
+                  </pic:blipFill>
+                  <pic:spPr>
+                    <a:xfrm>
+                      <a:off x="0" y="0"/>
+                      <a:ext cx="5178056" cy="3740995"/>
+                    </a:xfrm>
+                    <a:prstGeom prst="rect">
+                      <a:avLst/>
+                    </a:prstGeom>
+                  </pic:spPr>
+                </pic:pic>
+              </a:graphicData>
+            </a:graphic>
+            <wp14:sizeRelH relativeFrom="margin">
+              <wp14:pctWidth>0</wp14:pctWidth>
+            </wp14:sizeRelH>
+            <wp14:sizeRelV relativeFrom="margin">
+              <wp14:pctHeight>0</wp14:pctHeight>
+            </wp14:sizeRelV>
+          </wp:anchor>
+        </w:drawing>
+      </w:r>
+      <w:r>
+        <w:t>La sélection des langues :</w:t>
+      </w:r>
+      <w:r>
+        <w:rPr>
+          <w:noProof/>
+          <w:lang w:val="fr-CH" w:eastAsia="fr-CH"/>
+        </w:rPr>
+        <w:t xml:space="preserve"> </w:t>
+      </w:r>
+    </w:p>
+    <w:p>
+      <w:pPr>
+        <w:pStyle w:val="Paragraphedeliste"/>
+        <w:numPr>
+          <w:ilvl w:val="0"/>
+          <w:numId w:val="18"/>
+        </w:numPr>
+        <w:rPr>
+          <w:noProof/>
+          <w:lang w:val="fr-CH" w:eastAsia="fr-CH"/>
+        </w:rPr>
+      </w:pPr>
+      <w:r>
+        <w:rPr>
+          <w:noProof/>
+          <w:lang w:val="fr-CH" w:eastAsia="fr-CH"/>
+        </w:rPr>
+        <w:t>La partie jeu :</w:t>
+      </w:r>
+    </w:p>
+    <w:p>
+      <w:r>
+        <w:rPr>
+          <w:noProof/>
+          <w:lang w:val="fr-CH" w:eastAsia="fr-CH"/>
+        </w:rPr>
+        <w:drawing>
+          <wp:inline distT="0" distB="0" distL="0" distR="0" wp14:anchorId="46437E5F" wp14:editId="68EBDFFD">
+            <wp:extent cx="5759450" cy="4156710"/>
+            <wp:effectExtent l="0" t="0" r="0" b="0"/>
+            <wp:docPr id="4" name="Image 4"/>
+            <wp:cNvGraphicFramePr>
+              <a:graphicFrameLocks xmlns:a="http://schemas.openxmlformats.org/drawingml/2006/main" noChangeAspect="1"/>
+            </wp:cNvGraphicFramePr>
+            <a:graphic xmlns:a="http://schemas.openxmlformats.org/drawingml/2006/main">
+              <a:graphicData uri="http://schemas.openxmlformats.org/drawingml/2006/picture">
+                <pic:pic xmlns:pic="http://schemas.openxmlformats.org/drawingml/2006/picture">
+                  <pic:nvPicPr>
+                    <pic:cNvPr id="4" name="Jeu.png"/>
+                    <pic:cNvPicPr/>
+                  </pic:nvPicPr>
+                  <pic:blipFill>
+                    <a:blip r:embed="rId11">
+                      <a:extLst>
+                        <a:ext uri="{28A0092B-C50C-407E-A947-70E740481C1C}">
+                          <a14:useLocalDpi xmlns:a14="http://schemas.microsoft.com/office/drawing/2010/main" val="0"/>
+                        </a:ext>
+                      </a:extLst>
+                    </a:blip>
+                    <a:stretch>
+                      <a:fillRect/>
+                    </a:stretch>
+                  </pic:blipFill>
+                  <pic:spPr>
+                    <a:xfrm>
+                      <a:off x="0" y="0"/>
+                      <a:ext cx="5759450" cy="4156710"/>
+                    </a:xfrm>
+                    <a:prstGeom prst="rect">
+                      <a:avLst/>
+                    </a:prstGeom>
+                  </pic:spPr>
+                </pic:pic>
+              </a:graphicData>
+            </a:graphic>
+          </wp:inline>
+        </w:drawing>
+      </w:r>
+    </w:p>
+    <w:p>
+      <w:pPr>
+        <w:rPr>
+          <w:b/>
+          <w:sz w:val="32"/>
+          <w:szCs w:val="32"/>
+        </w:rPr>
+      </w:pPr>
+      <w:r>
+        <w:rPr>
+          <w:b/>
+          <w:sz w:val="32"/>
+          <w:szCs w:val="32"/>
+        </w:rPr>
+        <w:t>Scénarios</w:t>
+      </w:r>
+      <w:r>
+        <w:rPr>
+          <w:b/>
+          <w:sz w:val="32"/>
+          <w:szCs w:val="32"/>
+        </w:rPr>
+        <w:t> :</w:t>
+      </w:r>
+    </w:p>
+    <w:p/>
+    <w:p>
+      <w:pPr>
+        <w:pStyle w:val="Paragraphedeliste"/>
+        <w:numPr>
+          <w:ilvl w:val="0"/>
+          <w:numId w:val="20"/>
+        </w:numPr>
+        <w:rPr>
+          <w:u w:val="single"/>
+        </w:rPr>
+      </w:pPr>
+      <w:r>
+        <w:rPr>
+          <w:u w:val="single"/>
+        </w:rPr>
+        <w:t>Menu</w:t>
+      </w:r>
+    </w:p>
+    <w:p/>
+    <w:p>
+      <w:pPr>
+        <w:pStyle w:val="Paragraphedeliste"/>
+        <w:numPr>
+          <w:ilvl w:val="1"/>
+          <w:numId w:val="20"/>
+        </w:numPr>
+      </w:pPr>
+      <w:r>
+        <w:t>Lancement d’une partie</w:t>
+      </w:r>
+    </w:p>
+    <w:p>
+      <w:pPr>
+        <w:rPr>
+          <w:u w:val="single"/>
+        </w:rPr>
+      </w:pPr>
+    </w:p>
+    <w:tbl>
+      <w:tblPr>
+        <w:tblStyle w:val="TableauGrille4-Accentuation1"/>
+        <w:tblW w:w="0" w:type="auto"/>
+        <w:tblLook w:val="04A0" w:firstRow="1" w:lastRow="0" w:firstColumn="1" w:lastColumn="0" w:noHBand="0" w:noVBand="1"/>
+      </w:tblPr>
+      <w:tblGrid>
+        <w:gridCol w:w="3020"/>
+        <w:gridCol w:w="3020"/>
+        <w:gridCol w:w="3020"/>
+      </w:tblGrid>
+      <w:tr>
+        <w:trPr>
+          <w:cnfStyle w:val="100000000000" w:firstRow="1" w:lastRow="0" w:firstColumn="0" w:lastColumn="0" w:oddVBand="0" w:evenVBand="0" w:oddHBand="0" w:evenHBand="0" w:firstRowFirstColumn="0" w:firstRowLastColumn="0" w:lastRowFirstColumn="0" w:lastRowLastColumn="0"/>
+        </w:trPr>
+        <w:tc>
+          <w:tcPr>
+            <w:cnfStyle w:val="001000000000" w:firstRow="0" w:lastRow="0" w:firstColumn="1" w:lastColumn="0" w:oddVBand="0" w:evenVBand="0" w:oddHBand="0" w:evenHBand="0" w:firstRowFirstColumn="0" w:firstRowLastColumn="0" w:lastRowFirstColumn="0" w:lastRowLastColumn="0"/>
+            <w:tcW w:w="3020" w:type="dxa"/>
+          </w:tcPr>
+          <w:p>
+            <w:r>
+              <w:t>Action</w:t>
+            </w:r>
+          </w:p>
+        </w:tc>
+        <w:tc>
+          <w:tcPr>
+            <w:tcW w:w="3020" w:type="dxa"/>
+          </w:tcPr>
+          <w:p>
+            <w:pPr>
+              <w:cnfStyle w:val="100000000000" w:firstRow="1" w:lastRow="0" w:firstColumn="0" w:lastColumn="0" w:oddVBand="0" w:evenVBand="0" w:oddHBand="0" w:evenHBand="0" w:firstRowFirstColumn="0" w:firstRowLastColumn="0" w:lastRowFirstColumn="0" w:lastRowLastColumn="0"/>
+            </w:pPr>
+            <w:r>
+              <w:t>Condition particulière</w:t>
+            </w:r>
+          </w:p>
+        </w:tc>
+        <w:tc>
+          <w:tcPr>
+            <w:tcW w:w="3020" w:type="dxa"/>
+          </w:tcPr>
+          <w:p>
+            <w:pPr>
+              <w:cnfStyle w:val="100000000000" w:firstRow="1" w:lastRow="0" w:firstColumn="0" w:lastColumn="0" w:oddVBand="0" w:evenVBand="0" w:oddHBand="0" w:evenHBand="0" w:firstRowFirstColumn="0" w:firstRowLastColumn="0" w:lastRowFirstColumn="0" w:lastRowLastColumn="0"/>
+            </w:pPr>
+            <w:r>
+              <w:t>Réponse</w:t>
+            </w:r>
+          </w:p>
+        </w:tc>
+      </w:tr>
+      <w:tr>
+        <w:trPr>
+          <w:cnfStyle w:val="000000100000" w:firstRow="0" w:lastRow="0" w:firstColumn="0" w:lastColumn="0" w:oddVBand="0" w:evenVBand="0" w:oddHBand="1" w:evenHBand="0" w:firstRowFirstColumn="0" w:firstRowLastColumn="0" w:lastRowFirstColumn="0" w:lastRowLastColumn="0"/>
+        </w:trPr>
+        <w:tc>
+          <w:tcPr>
+            <w:cnfStyle w:val="001000000000" w:firstRow="0" w:lastRow="0" w:firstColumn="1" w:lastColumn="0" w:oddVBand="0" w:evenVBand="0" w:oddHBand="0" w:evenHBand="0" w:firstRowFirstColumn="0" w:firstRowLastColumn="0" w:lastRowFirstColumn="0" w:lastRowLastColumn="0"/>
+            <w:tcW w:w="3020" w:type="dxa"/>
+          </w:tcPr>
+          <w:p>
+            <w:r>
+              <w:t>Le joueur appuie sur le bouton « Jouer »</w:t>
+            </w:r>
+          </w:p>
+        </w:tc>
+        <w:tc>
+          <w:tcPr>
+            <w:tcW w:w="3020" w:type="dxa"/>
+          </w:tcPr>
+          <w:p>
+            <w:pPr>
+              <w:cnfStyle w:val="000000100000" w:firstRow="0" w:lastRow="0" w:firstColumn="0" w:lastColumn="0" w:oddVBand="0" w:evenVBand="0" w:oddHBand="1" w:evenHBand="0" w:firstRowFirstColumn="0" w:firstRowLastColumn="0" w:lastRowFirstColumn="0" w:lastRowLastColumn="0"/>
+            </w:pPr>
+          </w:p>
+        </w:tc>
+        <w:tc>
+          <w:tcPr>
+            <w:tcW w:w="3020" w:type="dxa"/>
+          </w:tcPr>
+          <w:p>
+            <w:pPr>
+              <w:cnfStyle w:val="000000100000" w:firstRow="0" w:lastRow="0" w:firstColumn="0" w:lastColumn="0" w:oddVBand="0" w:evenVBand="0" w:oddHBand="1" w:evenHBand="0" w:firstRowFirstColumn="0" w:firstRowLastColumn="0" w:lastRowFirstColumn="0" w:lastRowLastColumn="0"/>
+            </w:pPr>
+            <w:r>
+              <w:t>Le jeu passe sur l’écran « Choix des langues ».</w:t>
+            </w:r>
+          </w:p>
+        </w:tc>
+      </w:tr>
+    </w:tbl>
+    <w:p/>
+    <w:p>
+      <w:pPr>
+        <w:pStyle w:val="Paragraphedeliste"/>
+        <w:numPr>
+          <w:ilvl w:val="1"/>
+          <w:numId w:val="20"/>
+        </w:numPr>
+      </w:pPr>
+      <w:r>
+        <w:t>Quitter le jeu</w:t>
+      </w:r>
+    </w:p>
+    <w:p/>
+    <w:tbl>
+      <w:tblPr>
+        <w:tblStyle w:val="TableauGrille4-Accentuation1"/>
+        <w:tblW w:w="0" w:type="auto"/>
+        <w:tblLook w:val="04A0" w:firstRow="1" w:lastRow="0" w:firstColumn="1" w:lastColumn="0" w:noHBand="0" w:noVBand="1"/>
+      </w:tblPr>
+      <w:tblGrid>
+        <w:gridCol w:w="3020"/>
+        <w:gridCol w:w="3020"/>
+        <w:gridCol w:w="3020"/>
+      </w:tblGrid>
+      <w:tr>
+        <w:trPr>
+          <w:cnfStyle w:val="100000000000" w:firstRow="1" w:lastRow="0" w:firstColumn="0" w:lastColumn="0" w:oddVBand="0" w:evenVBand="0" w:oddHBand="0" w:evenHBand="0" w:firstRowFirstColumn="0" w:firstRowLastColumn="0" w:lastRowFirstColumn="0" w:lastRowLastColumn="0"/>
+        </w:trPr>
+        <w:tc>
+          <w:tcPr>
+            <w:cnfStyle w:val="001000000000" w:firstRow="0" w:lastRow="0" w:firstColumn="1" w:lastColumn="0" w:oddVBand="0" w:evenVBand="0" w:oddHBand="0" w:evenHBand="0" w:firstRowFirstColumn="0" w:firstRowLastColumn="0" w:lastRowFirstColumn="0" w:lastRowLastColumn="0"/>
+            <w:tcW w:w="3020" w:type="dxa"/>
+          </w:tcPr>
+          <w:p>
+            <w:r>
+              <w:t>Action</w:t>
+            </w:r>
+          </w:p>
+        </w:tc>
+        <w:tc>
+          <w:tcPr>
+            <w:tcW w:w="3020" w:type="dxa"/>
+          </w:tcPr>
+          <w:p>
+            <w:pPr>
+              <w:cnfStyle w:val="100000000000" w:firstRow="1" w:lastRow="0" w:firstColumn="0" w:lastColumn="0" w:oddVBand="0" w:evenVBand="0" w:oddHBand="0" w:evenHBand="0" w:firstRowFirstColumn="0" w:firstRowLastColumn="0" w:lastRowFirstColumn="0" w:lastRowLastColumn="0"/>
+            </w:pPr>
+            <w:r>
+              <w:t>Condition particulière</w:t>
+            </w:r>
+          </w:p>
+        </w:tc>
+        <w:tc>
+          <w:tcPr>
+            <w:tcW w:w="3020" w:type="dxa"/>
+          </w:tcPr>
+          <w:p>
+            <w:pPr>
+              <w:cnfStyle w:val="100000000000" w:firstRow="1" w:lastRow="0" w:firstColumn="0" w:lastColumn="0" w:oddVBand="0" w:evenVBand="0" w:oddHBand="0" w:evenHBand="0" w:firstRowFirstColumn="0" w:firstRowLastColumn="0" w:lastRowFirstColumn="0" w:lastRowLastColumn="0"/>
+            </w:pPr>
+            <w:r>
+              <w:t>Réponse</w:t>
+            </w:r>
+          </w:p>
+        </w:tc>
+      </w:tr>
+      <w:tr>
+        <w:trPr>
+          <w:cnfStyle w:val="000000100000" w:firstRow="0" w:lastRow="0" w:firstColumn="0" w:lastColumn="0" w:oddVBand="0" w:evenVBand="0" w:oddHBand="1" w:evenHBand="0" w:firstRowFirstColumn="0" w:firstRowLastColumn="0" w:lastRowFirstColumn="0" w:lastRowLastColumn="0"/>
+        </w:trPr>
+        <w:tc>
+          <w:tcPr>
+            <w:cnfStyle w:val="001000000000" w:firstRow="0" w:lastRow="0" w:firstColumn="1" w:lastColumn="0" w:oddVBand="0" w:evenVBand="0" w:oddHBand="0" w:evenHBand="0" w:firstRowFirstColumn="0" w:firstRowLastColumn="0" w:lastRowFirstColumn="0" w:lastRowLastColumn="0"/>
+            <w:tcW w:w="3020" w:type="dxa"/>
+          </w:tcPr>
+          <w:p>
+            <w:r>
+              <w:t>Le joueur appuie sur le bouton « </w:t>
+            </w:r>
+            <w:r>
+              <w:t>Quitter</w:t>
+            </w:r>
+            <w:r>
+              <w:t> »</w:t>
+            </w:r>
+          </w:p>
+        </w:tc>
+        <w:tc>
+          <w:tcPr>
+            <w:tcW w:w="3020" w:type="dxa"/>
+          </w:tcPr>
+          <w:p>
+            <w:pPr>
+              <w:cnfStyle w:val="000000100000" w:firstRow="0" w:lastRow="0" w:firstColumn="0" w:lastColumn="0" w:oddVBand="0" w:evenVBand="0" w:oddHBand="1" w:evenHBand="0" w:firstRowFirstColumn="0" w:firstRowLastColumn="0" w:lastRowFirstColumn="0" w:lastRowLastColumn="0"/>
+            </w:pPr>
+          </w:p>
+        </w:tc>
+        <w:tc>
+          <w:tcPr>
+            <w:tcW w:w="3020" w:type="dxa"/>
+          </w:tcPr>
+          <w:p>
+            <w:pPr>
+              <w:cnfStyle w:val="000000100000" w:firstRow="0" w:lastRow="0" w:firstColumn="0" w:lastColumn="0" w:oddVBand="0" w:evenVBand="0" w:oddHBand="1" w:evenHBand="0" w:firstRowFirstColumn="0" w:firstRowLastColumn="0" w:lastRowFirstColumn="0" w:lastRowLastColumn="0"/>
+            </w:pPr>
+            <w:r>
+              <w:t>Retour à l’écran d’accueil de l’appareil.</w:t>
+            </w:r>
+          </w:p>
+        </w:tc>
+      </w:tr>
+    </w:tbl>
+    <w:p/>
+    <w:p>
+      <w:pPr>
         <w:rPr>
           <w:highlight w:val="yellow"/>
         </w:rPr>
       </w:pPr>
-      <w:r>
+    </w:p>
+    <w:p>
+      <w:pPr>
         <w:rPr>
           <w:highlight w:val="yellow"/>
         </w:rPr>
-        <w:t xml:space="preserve">Maquettes / </w:t>
-      </w:r>
-      <w:r>
-        <w:rPr>
-          <w:highlight w:val="yellow"/>
-        </w:rPr>
-        <w:t>Use cases / Scénarios</w:t>
-      </w:r>
+      </w:pPr>
     </w:p>
     <w:p>
       <w:r>
@@ -5001,7 +5983,7 @@
               </w:rPr>
               <w:t xml:space="preserve">Va à l’URL </w:t>
             </w:r>
-            <w:hyperlink r:id="rId8" w:history="1">
+            <w:hyperlink r:id="rId12" w:history="1">
               <w:r>
                 <w:rPr>
                   <w:rStyle w:val="Lienhypertexte"/>
@@ -5125,11 +6107,21 @@
           <w:highlight w:val="yellow"/>
         </w:rPr>
       </w:pPr>
+      <w:proofErr w:type="spellStart"/>
+      <w:proofErr w:type="gramStart"/>
       <w:r>
         <w:rPr>
           <w:highlight w:val="yellow"/>
         </w:rPr>
-        <w:t>mwb ou diagramme de classe</w:t>
+        <w:t>mwb</w:t>
+      </w:r>
+      <w:proofErr w:type="spellEnd"/>
+      <w:proofErr w:type="gramEnd"/>
+      <w:r>
+        <w:rPr>
+          <w:highlight w:val="yellow"/>
+        </w:rPr>
+        <w:t xml:space="preserve"> ou diagramme de classe</w:t>
       </w:r>
     </w:p>
     <w:p>
@@ -5284,12 +6276,21 @@
           <w:iCs/>
         </w:rPr>
       </w:pPr>
-      <w:r>
-        <w:rPr>
-          <w:i/>
-          <w:iCs/>
-        </w:rPr>
-        <w:t>les répertoires où le logiciel est installé</w:t>
+      <w:proofErr w:type="gramStart"/>
+      <w:r>
+        <w:rPr>
+          <w:i/>
+          <w:iCs/>
+        </w:rPr>
+        <w:t>les</w:t>
+      </w:r>
+      <w:proofErr w:type="gramEnd"/>
+      <w:r>
+        <w:rPr>
+          <w:i/>
+          <w:iCs/>
+        </w:rPr>
+        <w:t xml:space="preserve"> répertoires où le logiciel est installé</w:t>
       </w:r>
     </w:p>
     <w:p>
@@ -5308,12 +6309,21 @@
           <w:iCs/>
         </w:rPr>
       </w:pPr>
-      <w:r>
-        <w:rPr>
-          <w:i/>
-          <w:iCs/>
-        </w:rPr>
-        <w:t>la liste de tous les fichiers et une rapide description de leur contenu (des noms qui parlent !)</w:t>
+      <w:proofErr w:type="gramStart"/>
+      <w:r>
+        <w:rPr>
+          <w:i/>
+          <w:iCs/>
+        </w:rPr>
+        <w:t>la</w:t>
+      </w:r>
+      <w:proofErr w:type="gramEnd"/>
+      <w:r>
+        <w:rPr>
+          <w:i/>
+          <w:iCs/>
+        </w:rPr>
+        <w:t xml:space="preserve"> liste de tous les fichiers et une rapide description de leur contenu (des noms qui parlent !)</w:t>
       </w:r>
     </w:p>
     <w:p>
@@ -5332,12 +6342,21 @@
           <w:iCs/>
         </w:rPr>
       </w:pPr>
-      <w:r>
-        <w:rPr>
-          <w:i/>
-          <w:iCs/>
-        </w:rPr>
-        <w:t>les versions des systèmes d'exploitation et des outils logiciels</w:t>
+      <w:proofErr w:type="gramStart"/>
+      <w:r>
+        <w:rPr>
+          <w:i/>
+          <w:iCs/>
+        </w:rPr>
+        <w:t>les</w:t>
+      </w:r>
+      <w:proofErr w:type="gramEnd"/>
+      <w:r>
+        <w:rPr>
+          <w:i/>
+          <w:iCs/>
+        </w:rPr>
+        <w:t xml:space="preserve"> versions des systèmes d'exploitation et des outils logiciels</w:t>
       </w:r>
     </w:p>
     <w:p>
@@ -5356,12 +6375,21 @@
           <w:iCs/>
         </w:rPr>
       </w:pPr>
-      <w:r>
-        <w:rPr>
-          <w:i/>
-          <w:iCs/>
-        </w:rPr>
-        <w:t>la description exacte du matériel</w:t>
+      <w:proofErr w:type="gramStart"/>
+      <w:r>
+        <w:rPr>
+          <w:i/>
+          <w:iCs/>
+        </w:rPr>
+        <w:t>la</w:t>
+      </w:r>
+      <w:proofErr w:type="gramEnd"/>
+      <w:r>
+        <w:rPr>
+          <w:i/>
+          <w:iCs/>
+        </w:rPr>
+        <w:t xml:space="preserve"> description exacte du matériel</w:t>
       </w:r>
     </w:p>
     <w:p>
@@ -5380,12 +6408,21 @@
           <w:iCs/>
         </w:rPr>
       </w:pPr>
-      <w:r>
-        <w:rPr>
-          <w:i/>
-          <w:iCs/>
-        </w:rPr>
-        <w:t>le numé</w:t>
+      <w:proofErr w:type="gramStart"/>
+      <w:r>
+        <w:rPr>
+          <w:i/>
+          <w:iCs/>
+        </w:rPr>
+        <w:t>le</w:t>
+      </w:r>
+      <w:proofErr w:type="gramEnd"/>
+      <w:r>
+        <w:rPr>
+          <w:i/>
+          <w:iCs/>
+        </w:rPr>
+        <w:t xml:space="preserve"> numé</w:t>
       </w:r>
       <w:r>
         <w:rPr>
@@ -5419,12 +6456,22 @@
           <w:u w:val="single"/>
         </w:rPr>
       </w:pPr>
-      <w:r>
-        <w:rPr>
-          <w:i/>
-          <w:iCs/>
-        </w:rPr>
-        <w:t>programmation et scripts: librairies externes, dictionnaire des données, reconstruction du logiciel</w:t>
+      <w:proofErr w:type="gramStart"/>
+      <w:r>
+        <w:rPr>
+          <w:i/>
+          <w:iCs/>
+        </w:rPr>
+        <w:lastRenderedPageBreak/>
+        <w:t>programmation</w:t>
+      </w:r>
+      <w:proofErr w:type="gramEnd"/>
+      <w:r>
+        <w:rPr>
+          <w:i/>
+          <w:iCs/>
+        </w:rPr>
+        <w:t xml:space="preserve"> et scripts: librairies externes, dictionnaire des données, reconstruction du logiciel</w:t>
       </w:r>
       <w:r>
         <w:rPr>
@@ -5612,9 +6659,16 @@
         <w:rPr>
           <w:i/>
         </w:rPr>
-        <w:lastRenderedPageBreak/>
-        <w:t>Pour chaque partie testée de votre projet, il faut décrire:</w:t>
-      </w:r>
+        <w:t xml:space="preserve">Pour chaque partie testée de votre projet, il faut </w:t>
+      </w:r>
+      <w:proofErr w:type="gramStart"/>
+      <w:r>
+        <w:rPr>
+          <w:i/>
+        </w:rPr>
+        <w:t>décrire:</w:t>
+      </w:r>
+      <w:proofErr w:type="gramEnd"/>
     </w:p>
     <w:p>
       <w:pPr>
@@ -5636,11 +6690,19 @@
           <w:i/>
         </w:rPr>
       </w:pPr>
-      <w:r>
-        <w:rPr>
-          <w:i/>
-        </w:rPr>
-        <w:t>les conditions exactes de chaque test</w:t>
+      <w:proofErr w:type="gramStart"/>
+      <w:r>
+        <w:rPr>
+          <w:i/>
+        </w:rPr>
+        <w:t>les</w:t>
+      </w:r>
+      <w:proofErr w:type="gramEnd"/>
+      <w:r>
+        <w:rPr>
+          <w:i/>
+        </w:rPr>
+        <w:t xml:space="preserve"> conditions exactes de chaque test</w:t>
       </w:r>
     </w:p>
     <w:p>
@@ -5653,11 +6715,19 @@
           <w:i/>
         </w:rPr>
       </w:pPr>
-      <w:r>
-        <w:rPr>
-          <w:i/>
-        </w:rPr>
-        <w:t>les preuves de test (papier ou fichier)</w:t>
+      <w:proofErr w:type="gramStart"/>
+      <w:r>
+        <w:rPr>
+          <w:i/>
+        </w:rPr>
+        <w:t>les</w:t>
+      </w:r>
+      <w:proofErr w:type="gramEnd"/>
+      <w:r>
+        <w:rPr>
+          <w:i/>
+        </w:rPr>
+        <w:t xml:space="preserve"> preuves de test (papier ou fichier)</w:t>
       </w:r>
     </w:p>
     <w:p>
@@ -5670,11 +6740,19 @@
           <w:i/>
         </w:rPr>
       </w:pPr>
-      <w:r>
-        <w:rPr>
-          <w:i/>
-        </w:rPr>
-        <w:t xml:space="preserve">tests sans preuve: fournir au moins une description </w:t>
+      <w:proofErr w:type="gramStart"/>
+      <w:r>
+        <w:rPr>
+          <w:i/>
+        </w:rPr>
+        <w:t>tests</w:t>
+      </w:r>
+      <w:proofErr w:type="gramEnd"/>
+      <w:r>
+        <w:rPr>
+          <w:i/>
+        </w:rPr>
+        <w:t xml:space="preserve"> sans preuve: fournir au moins une description </w:t>
       </w:r>
     </w:p>
     <w:p>
@@ -5866,12 +6944,21 @@
                 <w:highlight w:val="yellow"/>
               </w:rPr>
             </w:pPr>
+            <w:proofErr w:type="spellStart"/>
             <w:r>
               <w:rPr>
                 <w:i/>
                 <w:highlight w:val="yellow"/>
               </w:rPr>
-              <w:t xml:space="preserve">Dév </w:t>
+              <w:t>Dév</w:t>
+            </w:r>
+            <w:proofErr w:type="spellEnd"/>
+            <w:r>
+              <w:rPr>
+                <w:i/>
+                <w:highlight w:val="yellow"/>
+              </w:rPr>
+              <w:t xml:space="preserve"> </w:t>
             </w:r>
             <w:r>
               <w:rPr>
@@ -5901,12 +6988,21 @@
                 <w:highlight w:val="yellow"/>
               </w:rPr>
             </w:pPr>
+            <w:proofErr w:type="spellStart"/>
             <w:r>
               <w:rPr>
                 <w:i/>
                 <w:highlight w:val="yellow"/>
               </w:rPr>
-              <w:t xml:space="preserve">CdP </w:t>
+              <w:t>CdP</w:t>
+            </w:r>
+            <w:proofErr w:type="spellEnd"/>
+            <w:r>
+              <w:rPr>
+                <w:i/>
+                <w:highlight w:val="yellow"/>
+              </w:rPr>
+              <w:t xml:space="preserve"> </w:t>
             </w:r>
             <w:r>
               <w:rPr>
@@ -5936,12 +7032,21 @@
                 <w:highlight w:val="yellow"/>
               </w:rPr>
             </w:pPr>
+            <w:proofErr w:type="spellStart"/>
             <w:r>
               <w:rPr>
                 <w:i/>
                 <w:highlight w:val="yellow"/>
               </w:rPr>
-              <w:t xml:space="preserve">CdP </w:t>
+              <w:t>CdP</w:t>
+            </w:r>
+            <w:proofErr w:type="spellEnd"/>
+            <w:r>
+              <w:rPr>
+                <w:i/>
+                <w:highlight w:val="yellow"/>
+              </w:rPr>
+              <w:t xml:space="preserve"> </w:t>
             </w:r>
             <w:r>
               <w:rPr>
@@ -5971,12 +7076,21 @@
                 <w:highlight w:val="yellow"/>
               </w:rPr>
             </w:pPr>
+            <w:proofErr w:type="spellStart"/>
             <w:r>
               <w:rPr>
                 <w:i/>
                 <w:highlight w:val="yellow"/>
               </w:rPr>
-              <w:t xml:space="preserve">Dév </w:t>
+              <w:t>Dév</w:t>
+            </w:r>
+            <w:proofErr w:type="spellEnd"/>
+            <w:r>
+              <w:rPr>
+                <w:i/>
+                <w:highlight w:val="yellow"/>
+              </w:rPr>
+              <w:t xml:space="preserve"> </w:t>
             </w:r>
             <w:r>
               <w:rPr>
@@ -6028,12 +7142,21 @@
                 <w:highlight w:val="yellow"/>
               </w:rPr>
             </w:pPr>
+            <w:proofErr w:type="spellStart"/>
             <w:r>
               <w:rPr>
                 <w:i/>
                 <w:highlight w:val="yellow"/>
               </w:rPr>
-              <w:t xml:space="preserve">Dév </w:t>
+              <w:t>Dév</w:t>
+            </w:r>
+            <w:proofErr w:type="spellEnd"/>
+            <w:r>
+              <w:rPr>
+                <w:i/>
+                <w:highlight w:val="yellow"/>
+              </w:rPr>
+              <w:t xml:space="preserve"> </w:t>
             </w:r>
             <w:r>
               <w:rPr>
@@ -6071,12 +7194,21 @@
                 <w:highlight w:val="yellow"/>
               </w:rPr>
             </w:pPr>
+            <w:proofErr w:type="spellStart"/>
             <w:r>
               <w:rPr>
                 <w:i/>
                 <w:highlight w:val="yellow"/>
               </w:rPr>
-              <w:t xml:space="preserve">CdP </w:t>
+              <w:t>CdP</w:t>
+            </w:r>
+            <w:proofErr w:type="spellEnd"/>
+            <w:r>
+              <w:rPr>
+                <w:i/>
+                <w:highlight w:val="yellow"/>
+              </w:rPr>
+              <w:t xml:space="preserve"> </w:t>
             </w:r>
             <w:r>
               <w:rPr>
@@ -6109,12 +7241,21 @@
                 <w:highlight w:val="yellow"/>
               </w:rPr>
             </w:pPr>
+            <w:proofErr w:type="spellStart"/>
             <w:r>
               <w:rPr>
                 <w:i/>
                 <w:highlight w:val="yellow"/>
               </w:rPr>
-              <w:t xml:space="preserve">CdP </w:t>
+              <w:t>CdP</w:t>
+            </w:r>
+            <w:proofErr w:type="spellEnd"/>
+            <w:r>
+              <w:rPr>
+                <w:i/>
+                <w:highlight w:val="yellow"/>
+              </w:rPr>
+              <w:t xml:space="preserve"> </w:t>
             </w:r>
             <w:r>
               <w:rPr>
@@ -6147,12 +7288,21 @@
                 <w:highlight w:val="yellow"/>
               </w:rPr>
             </w:pPr>
+            <w:proofErr w:type="spellStart"/>
             <w:r>
               <w:rPr>
                 <w:i/>
                 <w:highlight w:val="yellow"/>
               </w:rPr>
-              <w:t xml:space="preserve">Dév </w:t>
+              <w:t>Dév</w:t>
+            </w:r>
+            <w:proofErr w:type="spellEnd"/>
+            <w:r>
+              <w:rPr>
+                <w:i/>
+                <w:highlight w:val="yellow"/>
+              </w:rPr>
+              <w:t xml:space="preserve"> </w:t>
             </w:r>
             <w:r>
               <w:rPr>
@@ -6204,12 +7354,21 @@
                 <w:highlight w:val="yellow"/>
               </w:rPr>
             </w:pPr>
+            <w:proofErr w:type="spellStart"/>
             <w:r>
               <w:rPr>
                 <w:i/>
                 <w:highlight w:val="yellow"/>
               </w:rPr>
-              <w:t xml:space="preserve">Dév </w:t>
+              <w:t>Dév</w:t>
+            </w:r>
+            <w:proofErr w:type="spellEnd"/>
+            <w:r>
+              <w:rPr>
+                <w:i/>
+                <w:highlight w:val="yellow"/>
+              </w:rPr>
+              <w:t xml:space="preserve"> </w:t>
             </w:r>
             <w:r>
               <w:rPr>
@@ -6252,12 +7411,21 @@
                 <w:highlight w:val="yellow"/>
               </w:rPr>
             </w:pPr>
+            <w:proofErr w:type="spellStart"/>
             <w:r>
               <w:rPr>
                 <w:i/>
                 <w:highlight w:val="yellow"/>
               </w:rPr>
-              <w:t xml:space="preserve">CdP </w:t>
+              <w:t>CdP</w:t>
+            </w:r>
+            <w:proofErr w:type="spellEnd"/>
+            <w:r>
+              <w:rPr>
+                <w:i/>
+                <w:highlight w:val="yellow"/>
+              </w:rPr>
+              <w:t xml:space="preserve"> </w:t>
             </w:r>
             <w:r>
               <w:rPr>
@@ -6287,12 +7455,21 @@
                 <w:highlight w:val="yellow"/>
               </w:rPr>
             </w:pPr>
+            <w:proofErr w:type="spellStart"/>
             <w:r>
               <w:rPr>
                 <w:i/>
                 <w:highlight w:val="yellow"/>
               </w:rPr>
-              <w:t xml:space="preserve">Dév </w:t>
+              <w:t>Dév</w:t>
+            </w:r>
+            <w:proofErr w:type="spellEnd"/>
+            <w:r>
+              <w:rPr>
+                <w:i/>
+                <w:highlight w:val="yellow"/>
+              </w:rPr>
+              <w:t xml:space="preserve"> </w:t>
             </w:r>
             <w:r>
               <w:rPr>
@@ -6370,12 +7547,21 @@
                 <w:highlight w:val="yellow"/>
               </w:rPr>
             </w:pPr>
+            <w:proofErr w:type="spellStart"/>
             <w:r>
               <w:rPr>
                 <w:i/>
                 <w:highlight w:val="yellow"/>
               </w:rPr>
-              <w:t xml:space="preserve">CdP </w:t>
+              <w:t>CdP</w:t>
+            </w:r>
+            <w:proofErr w:type="spellEnd"/>
+            <w:r>
+              <w:rPr>
+                <w:i/>
+                <w:highlight w:val="yellow"/>
+              </w:rPr>
+              <w:t xml:space="preserve"> </w:t>
             </w:r>
             <w:r>
               <w:rPr>
@@ -6405,12 +7591,21 @@
                 <w:highlight w:val="yellow"/>
               </w:rPr>
             </w:pPr>
+            <w:proofErr w:type="spellStart"/>
             <w:r>
               <w:rPr>
                 <w:i/>
                 <w:highlight w:val="yellow"/>
               </w:rPr>
-              <w:t xml:space="preserve">Dév </w:t>
+              <w:t>Dév</w:t>
+            </w:r>
+            <w:proofErr w:type="spellEnd"/>
+            <w:r>
+              <w:rPr>
+                <w:i/>
+                <w:highlight w:val="yellow"/>
+              </w:rPr>
+              <w:t xml:space="preserve"> </w:t>
             </w:r>
             <w:r>
               <w:rPr>
@@ -6488,12 +7683,21 @@
                 <w:highlight w:val="yellow"/>
               </w:rPr>
             </w:pPr>
+            <w:proofErr w:type="spellStart"/>
             <w:r>
               <w:rPr>
                 <w:i/>
                 <w:highlight w:val="yellow"/>
               </w:rPr>
-              <w:t xml:space="preserve">CdP </w:t>
+              <w:t>CdP</w:t>
+            </w:r>
+            <w:proofErr w:type="spellEnd"/>
+            <w:r>
+              <w:rPr>
+                <w:i/>
+                <w:highlight w:val="yellow"/>
+              </w:rPr>
+              <w:t xml:space="preserve"> </w:t>
             </w:r>
             <w:r>
               <w:rPr>
@@ -6522,12 +7726,21 @@
                 <w:i/>
               </w:rPr>
             </w:pPr>
+            <w:proofErr w:type="spellStart"/>
             <w:r>
               <w:rPr>
                 <w:i/>
                 <w:highlight w:val="yellow"/>
               </w:rPr>
-              <w:t xml:space="preserve">Dév </w:t>
+              <w:t>Dév</w:t>
+            </w:r>
+            <w:proofErr w:type="spellEnd"/>
+            <w:r>
+              <w:rPr>
+                <w:i/>
+                <w:highlight w:val="yellow"/>
+              </w:rPr>
+              <w:t xml:space="preserve"> </w:t>
             </w:r>
             <w:r>
               <w:rPr>
@@ -6632,7 +7845,21 @@
         <w:rPr>
           <w:i/>
         </w:rPr>
-        <w:t xml:space="preserve">S'il reste encore des erreurs: </w:t>
+        <w:t xml:space="preserve">S'il reste encore des </w:t>
+      </w:r>
+      <w:proofErr w:type="gramStart"/>
+      <w:r>
+        <w:rPr>
+          <w:i/>
+        </w:rPr>
+        <w:t>erreurs:</w:t>
+      </w:r>
+      <w:proofErr w:type="gramEnd"/>
+      <w:r>
+        <w:rPr>
+          <w:i/>
+        </w:rPr>
+        <w:t xml:space="preserve"> </w:t>
       </w:r>
     </w:p>
     <w:p>
@@ -6778,6 +8005,7 @@
           <w:rFonts w:cs="Arial"/>
           <w:i/>
         </w:rPr>
+        <w:lastRenderedPageBreak/>
         <w:t>Lister les documents fournis au client avec votre produit, en indiquant les numéros de versions</w:t>
       </w:r>
       <w:r>
@@ -6808,12 +8036,21 @@
           <w:i/>
         </w:rPr>
       </w:pPr>
+      <w:proofErr w:type="gramStart"/>
       <w:r>
         <w:rPr>
           <w:rFonts w:cs="Arial"/>
           <w:i/>
         </w:rPr>
-        <w:t>le rapport de projet</w:t>
+        <w:t>le</w:t>
+      </w:r>
+      <w:proofErr w:type="gramEnd"/>
+      <w:r>
+        <w:rPr>
+          <w:rFonts w:cs="Arial"/>
+          <w:i/>
+        </w:rPr>
+        <w:t xml:space="preserve"> rapport de projet</w:t>
       </w:r>
     </w:p>
     <w:p>
@@ -6827,12 +8064,21 @@
           <w:i/>
         </w:rPr>
       </w:pPr>
+      <w:proofErr w:type="gramStart"/>
       <w:r>
         <w:rPr>
           <w:rFonts w:cs="Arial"/>
           <w:i/>
         </w:rPr>
-        <w:t>le manuel d'Installation (en annexe)</w:t>
+        <w:t>le</w:t>
+      </w:r>
+      <w:proofErr w:type="gramEnd"/>
+      <w:r>
+        <w:rPr>
+          <w:rFonts w:cs="Arial"/>
+          <w:i/>
+        </w:rPr>
+        <w:t xml:space="preserve"> manuel d'Installation (en annexe)</w:t>
       </w:r>
     </w:p>
     <w:p>
@@ -6846,12 +8092,21 @@
           <w:i/>
         </w:rPr>
       </w:pPr>
+      <w:proofErr w:type="gramStart"/>
       <w:r>
         <w:rPr>
           <w:rFonts w:cs="Arial"/>
           <w:i/>
         </w:rPr>
-        <w:t>le manuel d'Utilisation avec des exemples graphiques (en annexe)</w:t>
+        <w:t>le</w:t>
+      </w:r>
+      <w:proofErr w:type="gramEnd"/>
+      <w:r>
+        <w:rPr>
+          <w:rFonts w:cs="Arial"/>
+          <w:i/>
+        </w:rPr>
+        <w:t xml:space="preserve"> manuel d'Utilisation avec des exemples graphiques (en annexe)</w:t>
       </w:r>
     </w:p>
     <w:p>
@@ -6865,12 +8120,21 @@
           <w:i/>
         </w:rPr>
       </w:pPr>
+      <w:proofErr w:type="gramStart"/>
       <w:r>
         <w:rPr>
           <w:rFonts w:cs="Arial"/>
           <w:i/>
         </w:rPr>
-        <w:t>autres…</w:t>
+        <w:t>autres</w:t>
+      </w:r>
+      <w:proofErr w:type="gramEnd"/>
+      <w:r>
+        <w:rPr>
+          <w:rFonts w:cs="Arial"/>
+          <w:i/>
+        </w:rPr>
+        <w:t>…</w:t>
       </w:r>
     </w:p>
     <w:p>
@@ -6919,7 +8183,6 @@
       <w:bookmarkStart w:id="33" w:name="_Toc71703263"/>
       <w:bookmarkStart w:id="34" w:name="_Toc499021847"/>
       <w:r>
-        <w:lastRenderedPageBreak/>
         <w:t>C</w:t>
       </w:r>
       <w:bookmarkEnd w:id="32"/>
@@ -6955,8 +8218,18 @@
           <w:i/>
           <w:sz w:val="24"/>
         </w:rPr>
-        <w:t>Développez en tous cas les points suivants:</w:t>
-      </w:r>
+        <w:t xml:space="preserve">Développez en tous cas les points </w:t>
+      </w:r>
+      <w:proofErr w:type="gramStart"/>
+      <w:r>
+        <w:rPr>
+          <w:rFonts w:ascii="Arial" w:hAnsi="Arial" w:cs="Arial"/>
+          <w:i/>
+          <w:sz w:val="24"/>
+        </w:rPr>
+        <w:t>suivants:</w:t>
+      </w:r>
+      <w:proofErr w:type="gramEnd"/>
     </w:p>
     <w:p>
       <w:pPr>
@@ -7173,7 +8446,21 @@
         <w:rPr>
           <w:i/>
         </w:rPr>
-        <w:t xml:space="preserve"> (Titre, auteur, date), des sites Internet (URL) consultés, des articles (Revue, date, titre, auteur)… Et de toutes les aides externes (noms)   </w:t>
+        <w:t xml:space="preserve"> (Titre, auteur, date), des sites Internet (URL) consultés, des articles (Revue, date, titre, </w:t>
+      </w:r>
+      <w:proofErr w:type="gramStart"/>
+      <w:r>
+        <w:rPr>
+          <w:i/>
+        </w:rPr>
+        <w:t>auteur)…</w:t>
+      </w:r>
+      <w:proofErr w:type="gramEnd"/>
+      <w:r>
+        <w:rPr>
+          <w:i/>
+        </w:rPr>
+        <w:t xml:space="preserve"> Et de toutes les aides externes (noms)   </w:t>
       </w:r>
     </w:p>
     <w:p>
@@ -7484,7 +8771,21 @@
         <w:rPr>
           <w:highlight w:val="yellow"/>
         </w:rPr>
-        <w:t xml:space="preserve"> (Readme dans Git</w:t>
+        <w:t xml:space="preserve"> (</w:t>
+      </w:r>
+      <w:proofErr w:type="spellStart"/>
+      <w:r>
+        <w:rPr>
+          <w:highlight w:val="yellow"/>
+        </w:rPr>
+        <w:t>Readme</w:t>
+      </w:r>
+      <w:proofErr w:type="spellEnd"/>
+      <w:r>
+        <w:rPr>
+          <w:highlight w:val="yellow"/>
+        </w:rPr>
+        <w:t xml:space="preserve"> dans Git</w:t>
       </w:r>
       <w:r>
         <w:t>)</w:t>
@@ -7588,8 +8889,8 @@
       </w:pPr>
     </w:p>
     <w:sectPr>
-      <w:headerReference w:type="default" r:id="rId9"/>
-      <w:footerReference w:type="default" r:id="rId10"/>
+      <w:headerReference w:type="default" r:id="rId13"/>
+      <w:footerReference w:type="default" r:id="rId14"/>
       <w:pgSz w:w="11906" w:h="16838" w:code="9"/>
       <w:pgMar w:top="1418" w:right="1418" w:bottom="1418" w:left="1418" w:header="720" w:footer="720" w:gutter="0"/>
       <w:cols w:space="720"/>
@@ -7652,8 +8953,17 @@
               <w:sz w:val="16"/>
               <w:szCs w:val="16"/>
             </w:rPr>
-            <w:t>Senistan Jegarajasingam</w:t>
+            <w:t xml:space="preserve">Senistan </w:t>
           </w:r>
+          <w:proofErr w:type="spellStart"/>
+          <w:r>
+            <w:rPr>
+              <w:sz w:val="16"/>
+              <w:szCs w:val="16"/>
+            </w:rPr>
+            <w:t>Jegarajasingam</w:t>
+          </w:r>
+          <w:proofErr w:type="spellEnd"/>
         </w:p>
       </w:tc>
       <w:tc>
@@ -7696,7 +9006,7 @@
               <w:sz w:val="16"/>
               <w:szCs w:val="16"/>
             </w:rPr>
-            <w:t>3</w:t>
+            <w:t>6</w:t>
           </w:r>
           <w:r>
             <w:rPr>
@@ -7722,7 +9032,23 @@
               <w:sz w:val="16"/>
               <w:szCs w:val="16"/>
             </w:rPr>
-            <w:t>Dernière modif : 08.05</w:t>
+            <w:t xml:space="preserve">Dernière </w:t>
+          </w:r>
+          <w:proofErr w:type="spellStart"/>
+          <w:r>
+            <w:rPr>
+              <w:sz w:val="16"/>
+              <w:szCs w:val="16"/>
+            </w:rPr>
+            <w:t>modif</w:t>
+          </w:r>
+          <w:proofErr w:type="spellEnd"/>
+          <w:r>
+            <w:rPr>
+              <w:sz w:val="16"/>
+              <w:szCs w:val="16"/>
+            </w:rPr>
+            <w:t> : 08.05</w:t>
           </w:r>
           <w:r>
             <w:rPr>
@@ -7797,6 +9123,7 @@
       </w:rPr>
       <w:tab/>
     </w:r>
+    <w:proofErr w:type="spellStart"/>
     <w:r>
       <w:rPr>
         <w:rFonts w:cs="Arial"/>
@@ -7804,8 +9131,29 @@
         <w:bCs/>
         <w:szCs w:val="24"/>
       </w:rPr>
-      <w:t>Student Invaders</w:t>
+      <w:t>Student</w:t>
     </w:r>
+    <w:proofErr w:type="spellEnd"/>
+    <w:r>
+      <w:rPr>
+        <w:rFonts w:cs="Arial"/>
+        <w:b/>
+        <w:bCs/>
+        <w:szCs w:val="24"/>
+      </w:rPr>
+      <w:t xml:space="preserve"> </w:t>
+    </w:r>
+    <w:proofErr w:type="spellStart"/>
+    <w:r>
+      <w:rPr>
+        <w:rFonts w:cs="Arial"/>
+        <w:b/>
+        <w:bCs/>
+        <w:szCs w:val="24"/>
+      </w:rPr>
+      <w:t>Invaders</w:t>
+    </w:r>
+    <w:proofErr w:type="spellEnd"/>
     <w:r>
       <w:rPr>
         <w:rFonts w:cs="Arial"/>
@@ -8145,6 +9493,95 @@
     </w:lvl>
   </w:abstractNum>
   <w:abstractNum w:abstractNumId="3" w15:restartNumberingAfterBreak="0">
+    <w:nsid w:val="1AF1556E"/>
+    <w:multiLevelType w:val="hybridMultilevel"/>
+    <w:tmpl w:val="71F666FE"/>
+    <w:lvl w:ilvl="0" w:tplc="100C000F">
+      <w:start w:val="1"/>
+      <w:numFmt w:val="decimal"/>
+      <w:lvlText w:val="%1."/>
+      <w:lvlJc w:val="left"/>
+      <w:pPr>
+        <w:ind w:left="720" w:hanging="360"/>
+      </w:pPr>
+      <w:rPr>
+        <w:rFonts w:hint="default"/>
+      </w:rPr>
+    </w:lvl>
+    <w:lvl w:ilvl="1" w:tplc="100C0019" w:tentative="1">
+      <w:start w:val="1"/>
+      <w:numFmt w:val="lowerLetter"/>
+      <w:lvlText w:val="%2."/>
+      <w:lvlJc w:val="left"/>
+      <w:pPr>
+        <w:ind w:left="1440" w:hanging="360"/>
+      </w:pPr>
+    </w:lvl>
+    <w:lvl w:ilvl="2" w:tplc="100C001B" w:tentative="1">
+      <w:start w:val="1"/>
+      <w:numFmt w:val="lowerRoman"/>
+      <w:lvlText w:val="%3."/>
+      <w:lvlJc w:val="right"/>
+      <w:pPr>
+        <w:ind w:left="2160" w:hanging="180"/>
+      </w:pPr>
+    </w:lvl>
+    <w:lvl w:ilvl="3" w:tplc="100C000F" w:tentative="1">
+      <w:start w:val="1"/>
+      <w:numFmt w:val="decimal"/>
+      <w:lvlText w:val="%4."/>
+      <w:lvlJc w:val="left"/>
+      <w:pPr>
+        <w:ind w:left="2880" w:hanging="360"/>
+      </w:pPr>
+    </w:lvl>
+    <w:lvl w:ilvl="4" w:tplc="100C0019" w:tentative="1">
+      <w:start w:val="1"/>
+      <w:numFmt w:val="lowerLetter"/>
+      <w:lvlText w:val="%5."/>
+      <w:lvlJc w:val="left"/>
+      <w:pPr>
+        <w:ind w:left="3600" w:hanging="360"/>
+      </w:pPr>
+    </w:lvl>
+    <w:lvl w:ilvl="5" w:tplc="100C001B" w:tentative="1">
+      <w:start w:val="1"/>
+      <w:numFmt w:val="lowerRoman"/>
+      <w:lvlText w:val="%6."/>
+      <w:lvlJc w:val="right"/>
+      <w:pPr>
+        <w:ind w:left="4320" w:hanging="180"/>
+      </w:pPr>
+    </w:lvl>
+    <w:lvl w:ilvl="6" w:tplc="100C000F" w:tentative="1">
+      <w:start w:val="1"/>
+      <w:numFmt w:val="decimal"/>
+      <w:lvlText w:val="%7."/>
+      <w:lvlJc w:val="left"/>
+      <w:pPr>
+        <w:ind w:left="5040" w:hanging="360"/>
+      </w:pPr>
+    </w:lvl>
+    <w:lvl w:ilvl="7" w:tplc="100C0019" w:tentative="1">
+      <w:start w:val="1"/>
+      <w:numFmt w:val="lowerLetter"/>
+      <w:lvlText w:val="%8."/>
+      <w:lvlJc w:val="left"/>
+      <w:pPr>
+        <w:ind w:left="5760" w:hanging="360"/>
+      </w:pPr>
+    </w:lvl>
+    <w:lvl w:ilvl="8" w:tplc="100C001B" w:tentative="1">
+      <w:start w:val="1"/>
+      <w:numFmt w:val="lowerRoman"/>
+      <w:lvlText w:val="%9."/>
+      <w:lvlJc w:val="right"/>
+      <w:pPr>
+        <w:ind w:left="6480" w:hanging="180"/>
+      </w:pPr>
+    </w:lvl>
+  </w:abstractNum>
+  <w:abstractNum w:abstractNumId="4" w15:restartNumberingAfterBreak="0">
     <w:nsid w:val="1C42448B"/>
     <w:multiLevelType w:val="hybridMultilevel"/>
     <w:tmpl w:val="90B62366"/>
@@ -8256,7 +9693,7 @@
       </w:rPr>
     </w:lvl>
   </w:abstractNum>
-  <w:abstractNum w:abstractNumId="4" w15:restartNumberingAfterBreak="0">
+  <w:abstractNum w:abstractNumId="5" w15:restartNumberingAfterBreak="0">
     <w:nsid w:val="1F6932BD"/>
     <w:multiLevelType w:val="hybridMultilevel"/>
     <w:tmpl w:val="C248D330"/>
@@ -8368,7 +9805,7 @@
       </w:rPr>
     </w:lvl>
   </w:abstractNum>
-  <w:abstractNum w:abstractNumId="5" w15:restartNumberingAfterBreak="0">
+  <w:abstractNum w:abstractNumId="6" w15:restartNumberingAfterBreak="0">
     <w:nsid w:val="27A404D8"/>
     <w:multiLevelType w:val="hybridMultilevel"/>
     <w:tmpl w:val="E4483B56"/>
@@ -8508,7 +9945,217 @@
       </w:rPr>
     </w:lvl>
   </w:abstractNum>
-  <w:abstractNum w:abstractNumId="6" w15:restartNumberingAfterBreak="0">
+  <w:abstractNum w:abstractNumId="7" w15:restartNumberingAfterBreak="0">
+    <w:nsid w:val="2E25715C"/>
+    <w:multiLevelType w:val="hybridMultilevel"/>
+    <w:tmpl w:val="28049F50"/>
+    <w:lvl w:ilvl="0" w:tplc="100C000F">
+      <w:start w:val="1"/>
+      <w:numFmt w:val="decimal"/>
+      <w:lvlText w:val="%1."/>
+      <w:lvlJc w:val="left"/>
+      <w:pPr>
+        <w:ind w:left="720" w:hanging="360"/>
+      </w:pPr>
+      <w:rPr>
+        <w:rFonts w:hint="default"/>
+      </w:rPr>
+    </w:lvl>
+    <w:lvl w:ilvl="1" w:tplc="100C0019" w:tentative="1">
+      <w:start w:val="1"/>
+      <w:numFmt w:val="lowerLetter"/>
+      <w:lvlText w:val="%2."/>
+      <w:lvlJc w:val="left"/>
+      <w:pPr>
+        <w:ind w:left="1440" w:hanging="360"/>
+      </w:pPr>
+    </w:lvl>
+    <w:lvl w:ilvl="2" w:tplc="100C001B" w:tentative="1">
+      <w:start w:val="1"/>
+      <w:numFmt w:val="lowerRoman"/>
+      <w:lvlText w:val="%3."/>
+      <w:lvlJc w:val="right"/>
+      <w:pPr>
+        <w:ind w:left="2160" w:hanging="180"/>
+      </w:pPr>
+    </w:lvl>
+    <w:lvl w:ilvl="3" w:tplc="100C000F" w:tentative="1">
+      <w:start w:val="1"/>
+      <w:numFmt w:val="decimal"/>
+      <w:lvlText w:val="%4."/>
+      <w:lvlJc w:val="left"/>
+      <w:pPr>
+        <w:ind w:left="2880" w:hanging="360"/>
+      </w:pPr>
+    </w:lvl>
+    <w:lvl w:ilvl="4" w:tplc="100C0019" w:tentative="1">
+      <w:start w:val="1"/>
+      <w:numFmt w:val="lowerLetter"/>
+      <w:lvlText w:val="%5."/>
+      <w:lvlJc w:val="left"/>
+      <w:pPr>
+        <w:ind w:left="3600" w:hanging="360"/>
+      </w:pPr>
+    </w:lvl>
+    <w:lvl w:ilvl="5" w:tplc="100C001B" w:tentative="1">
+      <w:start w:val="1"/>
+      <w:numFmt w:val="lowerRoman"/>
+      <w:lvlText w:val="%6."/>
+      <w:lvlJc w:val="right"/>
+      <w:pPr>
+        <w:ind w:left="4320" w:hanging="180"/>
+      </w:pPr>
+    </w:lvl>
+    <w:lvl w:ilvl="6" w:tplc="100C000F" w:tentative="1">
+      <w:start w:val="1"/>
+      <w:numFmt w:val="decimal"/>
+      <w:lvlText w:val="%7."/>
+      <w:lvlJc w:val="left"/>
+      <w:pPr>
+        <w:ind w:left="5040" w:hanging="360"/>
+      </w:pPr>
+    </w:lvl>
+    <w:lvl w:ilvl="7" w:tplc="100C0019" w:tentative="1">
+      <w:start w:val="1"/>
+      <w:numFmt w:val="lowerLetter"/>
+      <w:lvlText w:val="%8."/>
+      <w:lvlJc w:val="left"/>
+      <w:pPr>
+        <w:ind w:left="5760" w:hanging="360"/>
+      </w:pPr>
+    </w:lvl>
+    <w:lvl w:ilvl="8" w:tplc="100C001B" w:tentative="1">
+      <w:start w:val="1"/>
+      <w:numFmt w:val="lowerRoman"/>
+      <w:lvlText w:val="%9."/>
+      <w:lvlJc w:val="right"/>
+      <w:pPr>
+        <w:ind w:left="6480" w:hanging="180"/>
+      </w:pPr>
+    </w:lvl>
+  </w:abstractNum>
+  <w:abstractNum w:abstractNumId="8" w15:restartNumberingAfterBreak="0">
+    <w:nsid w:val="35535EBB"/>
+    <w:multiLevelType w:val="multilevel"/>
+    <w:tmpl w:val="09263AEC"/>
+    <w:lvl w:ilvl="0">
+      <w:start w:val="1"/>
+      <w:numFmt w:val="decimal"/>
+      <w:lvlText w:val="%1."/>
+      <w:lvlJc w:val="left"/>
+      <w:pPr>
+        <w:ind w:left="720" w:hanging="360"/>
+      </w:pPr>
+      <w:rPr>
+        <w:rFonts w:hint="default"/>
+      </w:rPr>
+    </w:lvl>
+    <w:lvl w:ilvl="1">
+      <w:start w:val="1"/>
+      <w:numFmt w:val="decimal"/>
+      <w:isLgl/>
+      <w:lvlText w:val="%1.%2."/>
+      <w:lvlJc w:val="left"/>
+      <w:pPr>
+        <w:ind w:left="1080" w:hanging="720"/>
+      </w:pPr>
+      <w:rPr>
+        <w:rFonts w:hint="default"/>
+      </w:rPr>
+    </w:lvl>
+    <w:lvl w:ilvl="2">
+      <w:start w:val="1"/>
+      <w:numFmt w:val="decimal"/>
+      <w:isLgl/>
+      <w:lvlText w:val="%1.%2.%3."/>
+      <w:lvlJc w:val="left"/>
+      <w:pPr>
+        <w:ind w:left="1080" w:hanging="720"/>
+      </w:pPr>
+      <w:rPr>
+        <w:rFonts w:hint="default"/>
+      </w:rPr>
+    </w:lvl>
+    <w:lvl w:ilvl="3">
+      <w:start w:val="1"/>
+      <w:numFmt w:val="decimal"/>
+      <w:isLgl/>
+      <w:lvlText w:val="%1.%2.%3.%4."/>
+      <w:lvlJc w:val="left"/>
+      <w:pPr>
+        <w:ind w:left="1440" w:hanging="1080"/>
+      </w:pPr>
+      <w:rPr>
+        <w:rFonts w:hint="default"/>
+      </w:rPr>
+    </w:lvl>
+    <w:lvl w:ilvl="4">
+      <w:start w:val="1"/>
+      <w:numFmt w:val="decimal"/>
+      <w:isLgl/>
+      <w:lvlText w:val="%1.%2.%3.%4.%5."/>
+      <w:lvlJc w:val="left"/>
+      <w:pPr>
+        <w:ind w:left="1440" w:hanging="1080"/>
+      </w:pPr>
+      <w:rPr>
+        <w:rFonts w:hint="default"/>
+      </w:rPr>
+    </w:lvl>
+    <w:lvl w:ilvl="5">
+      <w:start w:val="1"/>
+      <w:numFmt w:val="decimal"/>
+      <w:isLgl/>
+      <w:lvlText w:val="%1.%2.%3.%4.%5.%6."/>
+      <w:lvlJc w:val="left"/>
+      <w:pPr>
+        <w:ind w:left="1800" w:hanging="1440"/>
+      </w:pPr>
+      <w:rPr>
+        <w:rFonts w:hint="default"/>
+      </w:rPr>
+    </w:lvl>
+    <w:lvl w:ilvl="6">
+      <w:start w:val="1"/>
+      <w:numFmt w:val="decimal"/>
+      <w:isLgl/>
+      <w:lvlText w:val="%1.%2.%3.%4.%5.%6.%7."/>
+      <w:lvlJc w:val="left"/>
+      <w:pPr>
+        <w:ind w:left="1800" w:hanging="1440"/>
+      </w:pPr>
+      <w:rPr>
+        <w:rFonts w:hint="default"/>
+      </w:rPr>
+    </w:lvl>
+    <w:lvl w:ilvl="7">
+      <w:start w:val="1"/>
+      <w:numFmt w:val="decimal"/>
+      <w:isLgl/>
+      <w:lvlText w:val="%1.%2.%3.%4.%5.%6.%7.%8."/>
+      <w:lvlJc w:val="left"/>
+      <w:pPr>
+        <w:ind w:left="2160" w:hanging="1800"/>
+      </w:pPr>
+      <w:rPr>
+        <w:rFonts w:hint="default"/>
+      </w:rPr>
+    </w:lvl>
+    <w:lvl w:ilvl="8">
+      <w:start w:val="1"/>
+      <w:numFmt w:val="decimal"/>
+      <w:isLgl/>
+      <w:lvlText w:val="%1.%2.%3.%4.%5.%6.%7.%8.%9."/>
+      <w:lvlJc w:val="left"/>
+      <w:pPr>
+        <w:ind w:left="2520" w:hanging="2160"/>
+      </w:pPr>
+      <w:rPr>
+        <w:rFonts w:hint="default"/>
+      </w:rPr>
+    </w:lvl>
+  </w:abstractNum>
+  <w:abstractNum w:abstractNumId="9" w15:restartNumberingAfterBreak="0">
     <w:nsid w:val="408C02FF"/>
     <w:multiLevelType w:val="hybridMultilevel"/>
     <w:tmpl w:val="1C925AC4"/>
@@ -8645,7 +10292,7 @@
       </w:rPr>
     </w:lvl>
   </w:abstractNum>
-  <w:abstractNum w:abstractNumId="7" w15:restartNumberingAfterBreak="0">
+  <w:abstractNum w:abstractNumId="10" w15:restartNumberingAfterBreak="0">
     <w:nsid w:val="42F31DAB"/>
     <w:multiLevelType w:val="hybridMultilevel"/>
     <w:tmpl w:val="A46C5D1C"/>
@@ -8785,7 +10432,7 @@
       </w:rPr>
     </w:lvl>
   </w:abstractNum>
-  <w:abstractNum w:abstractNumId="8" w15:restartNumberingAfterBreak="0">
+  <w:abstractNum w:abstractNumId="11" w15:restartNumberingAfterBreak="0">
     <w:nsid w:val="5082572C"/>
     <w:multiLevelType w:val="hybridMultilevel"/>
     <w:tmpl w:val="ED4ACFA4"/>
@@ -8925,7 +10572,7 @@
       </w:rPr>
     </w:lvl>
   </w:abstractNum>
-  <w:abstractNum w:abstractNumId="9" w15:restartNumberingAfterBreak="0">
+  <w:abstractNum w:abstractNumId="12" w15:restartNumberingAfterBreak="0">
     <w:nsid w:val="52B247CA"/>
     <w:multiLevelType w:val="hybridMultilevel"/>
     <w:tmpl w:val="B7D4D45A"/>
@@ -9065,7 +10712,7 @@
       </w:rPr>
     </w:lvl>
   </w:abstractNum>
-  <w:abstractNum w:abstractNumId="10" w15:restartNumberingAfterBreak="0">
+  <w:abstractNum w:abstractNumId="13" w15:restartNumberingAfterBreak="0">
     <w:nsid w:val="594C1361"/>
     <w:multiLevelType w:val="hybridMultilevel"/>
     <w:tmpl w:val="5C243628"/>
@@ -9205,7 +10852,7 @@
       </w:rPr>
     </w:lvl>
   </w:abstractNum>
-  <w:abstractNum w:abstractNumId="11" w15:restartNumberingAfterBreak="0">
+  <w:abstractNum w:abstractNumId="14" w15:restartNumberingAfterBreak="0">
     <w:nsid w:val="5D84529E"/>
     <w:multiLevelType w:val="hybridMultilevel"/>
     <w:tmpl w:val="1500FFE2"/>
@@ -9317,7 +10964,96 @@
       </w:rPr>
     </w:lvl>
   </w:abstractNum>
-  <w:abstractNum w:abstractNumId="12" w15:restartNumberingAfterBreak="0">
+  <w:abstractNum w:abstractNumId="15" w15:restartNumberingAfterBreak="0">
+    <w:nsid w:val="66564962"/>
+    <w:multiLevelType w:val="hybridMultilevel"/>
+    <w:tmpl w:val="1A92ABCE"/>
+    <w:lvl w:ilvl="0" w:tplc="100C000F">
+      <w:start w:val="1"/>
+      <w:numFmt w:val="decimal"/>
+      <w:lvlText w:val="%1."/>
+      <w:lvlJc w:val="left"/>
+      <w:pPr>
+        <w:ind w:left="720" w:hanging="360"/>
+      </w:pPr>
+      <w:rPr>
+        <w:rFonts w:hint="default"/>
+      </w:rPr>
+    </w:lvl>
+    <w:lvl w:ilvl="1" w:tplc="100C0019" w:tentative="1">
+      <w:start w:val="1"/>
+      <w:numFmt w:val="lowerLetter"/>
+      <w:lvlText w:val="%2."/>
+      <w:lvlJc w:val="left"/>
+      <w:pPr>
+        <w:ind w:left="1440" w:hanging="360"/>
+      </w:pPr>
+    </w:lvl>
+    <w:lvl w:ilvl="2" w:tplc="100C001B" w:tentative="1">
+      <w:start w:val="1"/>
+      <w:numFmt w:val="lowerRoman"/>
+      <w:lvlText w:val="%3."/>
+      <w:lvlJc w:val="right"/>
+      <w:pPr>
+        <w:ind w:left="2160" w:hanging="180"/>
+      </w:pPr>
+    </w:lvl>
+    <w:lvl w:ilvl="3" w:tplc="100C000F" w:tentative="1">
+      <w:start w:val="1"/>
+      <w:numFmt w:val="decimal"/>
+      <w:lvlText w:val="%4."/>
+      <w:lvlJc w:val="left"/>
+      <w:pPr>
+        <w:ind w:left="2880" w:hanging="360"/>
+      </w:pPr>
+    </w:lvl>
+    <w:lvl w:ilvl="4" w:tplc="100C0019" w:tentative="1">
+      <w:start w:val="1"/>
+      <w:numFmt w:val="lowerLetter"/>
+      <w:lvlText w:val="%5."/>
+      <w:lvlJc w:val="left"/>
+      <w:pPr>
+        <w:ind w:left="3600" w:hanging="360"/>
+      </w:pPr>
+    </w:lvl>
+    <w:lvl w:ilvl="5" w:tplc="100C001B" w:tentative="1">
+      <w:start w:val="1"/>
+      <w:numFmt w:val="lowerRoman"/>
+      <w:lvlText w:val="%6."/>
+      <w:lvlJc w:val="right"/>
+      <w:pPr>
+        <w:ind w:left="4320" w:hanging="180"/>
+      </w:pPr>
+    </w:lvl>
+    <w:lvl w:ilvl="6" w:tplc="100C000F" w:tentative="1">
+      <w:start w:val="1"/>
+      <w:numFmt w:val="decimal"/>
+      <w:lvlText w:val="%7."/>
+      <w:lvlJc w:val="left"/>
+      <w:pPr>
+        <w:ind w:left="5040" w:hanging="360"/>
+      </w:pPr>
+    </w:lvl>
+    <w:lvl w:ilvl="7" w:tplc="100C0019" w:tentative="1">
+      <w:start w:val="1"/>
+      <w:numFmt w:val="lowerLetter"/>
+      <w:lvlText w:val="%8."/>
+      <w:lvlJc w:val="left"/>
+      <w:pPr>
+        <w:ind w:left="5760" w:hanging="360"/>
+      </w:pPr>
+    </w:lvl>
+    <w:lvl w:ilvl="8" w:tplc="100C001B" w:tentative="1">
+      <w:start w:val="1"/>
+      <w:numFmt w:val="lowerRoman"/>
+      <w:lvlText w:val="%9."/>
+      <w:lvlJc w:val="right"/>
+      <w:pPr>
+        <w:ind w:left="6480" w:hanging="180"/>
+      </w:pPr>
+    </w:lvl>
+  </w:abstractNum>
+  <w:abstractNum w:abstractNumId="16" w15:restartNumberingAfterBreak="0">
     <w:nsid w:val="71E06583"/>
     <w:multiLevelType w:val="hybridMultilevel"/>
     <w:tmpl w:val="26C81FCE"/>
@@ -9457,7 +11193,7 @@
       </w:rPr>
     </w:lvl>
   </w:abstractNum>
-  <w:abstractNum w:abstractNumId="13" w15:restartNumberingAfterBreak="0">
+  <w:abstractNum w:abstractNumId="17" w15:restartNumberingAfterBreak="0">
     <w:nsid w:val="75A3529B"/>
     <w:multiLevelType w:val="hybridMultilevel"/>
     <w:tmpl w:val="819EEA64"/>
@@ -9597,7 +11333,7 @@
       </w:rPr>
     </w:lvl>
   </w:abstractNum>
-  <w:abstractNum w:abstractNumId="14" w15:restartNumberingAfterBreak="0">
+  <w:abstractNum w:abstractNumId="18" w15:restartNumberingAfterBreak="0">
     <w:nsid w:val="7B193736"/>
     <w:multiLevelType w:val="multilevel"/>
     <w:tmpl w:val="3E0A631E"/>
@@ -9719,7 +11455,7 @@
       </w:pPr>
     </w:lvl>
   </w:abstractNum>
-  <w:abstractNum w:abstractNumId="15" w15:restartNumberingAfterBreak="0">
+  <w:abstractNum w:abstractNumId="19" w15:restartNumberingAfterBreak="0">
     <w:nsid w:val="7DD245F2"/>
     <w:multiLevelType w:val="hybridMultilevel"/>
     <w:tmpl w:val="3100450C"/>
@@ -9860,7 +11596,7 @@
     </w:lvl>
   </w:abstractNum>
   <w:num w:numId="1">
-    <w:abstractNumId w:val="14"/>
+    <w:abstractNumId w:val="18"/>
   </w:num>
   <w:num w:numId="2">
     <w:abstractNumId w:val="0"/>
@@ -9869,46 +11605,58 @@
     <w:abstractNumId w:val="2"/>
   </w:num>
   <w:num w:numId="4">
+    <w:abstractNumId w:val="17"/>
+  </w:num>
+  <w:num w:numId="5">
+    <w:abstractNumId w:val="12"/>
+  </w:num>
+  <w:num w:numId="6">
+    <w:abstractNumId w:val="6"/>
+  </w:num>
+  <w:num w:numId="7">
     <w:abstractNumId w:val="13"/>
   </w:num>
-  <w:num w:numId="5">
-    <w:abstractNumId w:val="9"/>
-  </w:num>
-  <w:num w:numId="6">
-    <w:abstractNumId w:val="5"/>
-  </w:num>
-  <w:num w:numId="7">
-    <w:abstractNumId w:val="10"/>
-  </w:num>
   <w:num w:numId="8">
-    <w:abstractNumId w:val="15"/>
+    <w:abstractNumId w:val="19"/>
   </w:num>
   <w:num w:numId="9">
     <w:abstractNumId w:val="1"/>
   </w:num>
   <w:num w:numId="10">
-    <w:abstractNumId w:val="6"/>
+    <w:abstractNumId w:val="9"/>
   </w:num>
   <w:num w:numId="11">
-    <w:abstractNumId w:val="8"/>
+    <w:abstractNumId w:val="11"/>
   </w:num>
   <w:num w:numId="12">
-    <w:abstractNumId w:val="7"/>
+    <w:abstractNumId w:val="10"/>
   </w:num>
   <w:num w:numId="13">
-    <w:abstractNumId w:val="12"/>
+    <w:abstractNumId w:val="16"/>
   </w:num>
   <w:num w:numId="14">
     <w:abstractNumId w:val="0"/>
   </w:num>
   <w:num w:numId="15">
+    <w:abstractNumId w:val="5"/>
+  </w:num>
+  <w:num w:numId="16">
+    <w:abstractNumId w:val="14"/>
+  </w:num>
+  <w:num w:numId="17">
     <w:abstractNumId w:val="4"/>
   </w:num>
-  <w:num w:numId="16">
-    <w:abstractNumId w:val="11"/>
+  <w:num w:numId="18">
+    <w:abstractNumId w:val="7"/>
   </w:num>
-  <w:num w:numId="17">
+  <w:num w:numId="19">
     <w:abstractNumId w:val="3"/>
+  </w:num>
+  <w:num w:numId="20">
+    <w:abstractNumId w:val="8"/>
+  </w:num>
+  <w:num w:numId="21">
+    <w:abstractNumId w:val="15"/>
   </w:num>
   <w:numIdMacAtCleanup w:val="13"/>
 </w:numbering>
@@ -10736,6 +12484,79 @@
       <w:contextualSpacing/>
     </w:pPr>
   </w:style>
+  <w:style w:type="table" w:styleId="TableauGrille4-Accentuation1">
+    <w:name w:val="Grid Table 4 Accent 1"/>
+    <w:basedOn w:val="TableauNormal"/>
+    <w:uiPriority w:val="49"/>
+    <w:rsid w:val="003A4110"/>
+    <w:tblPr>
+      <w:tblStyleRowBandSize w:val="1"/>
+      <w:tblStyleColBandSize w:val="1"/>
+      <w:tblBorders>
+        <w:top w:val="single" w:sz="4" w:space="0" w:color="8EAADB" w:themeColor="accent1" w:themeTint="99"/>
+        <w:left w:val="single" w:sz="4" w:space="0" w:color="8EAADB" w:themeColor="accent1" w:themeTint="99"/>
+        <w:bottom w:val="single" w:sz="4" w:space="0" w:color="8EAADB" w:themeColor="accent1" w:themeTint="99"/>
+        <w:right w:val="single" w:sz="4" w:space="0" w:color="8EAADB" w:themeColor="accent1" w:themeTint="99"/>
+        <w:insideH w:val="single" w:sz="4" w:space="0" w:color="8EAADB" w:themeColor="accent1" w:themeTint="99"/>
+        <w:insideV w:val="single" w:sz="4" w:space="0" w:color="8EAADB" w:themeColor="accent1" w:themeTint="99"/>
+      </w:tblBorders>
+    </w:tblPr>
+    <w:tblStylePr w:type="firstRow">
+      <w:rPr>
+        <w:b/>
+        <w:bCs/>
+        <w:color w:val="FFFFFF" w:themeColor="background1"/>
+      </w:rPr>
+      <w:tblPr/>
+      <w:tcPr>
+        <w:tcBorders>
+          <w:top w:val="single" w:sz="4" w:space="0" w:color="4472C4" w:themeColor="accent1"/>
+          <w:left w:val="single" w:sz="4" w:space="0" w:color="4472C4" w:themeColor="accent1"/>
+          <w:bottom w:val="single" w:sz="4" w:space="0" w:color="4472C4" w:themeColor="accent1"/>
+          <w:right w:val="single" w:sz="4" w:space="0" w:color="4472C4" w:themeColor="accent1"/>
+          <w:insideH w:val="nil"/>
+          <w:insideV w:val="nil"/>
+        </w:tcBorders>
+        <w:shd w:val="clear" w:color="auto" w:fill="4472C4" w:themeFill="accent1"/>
+      </w:tcPr>
+    </w:tblStylePr>
+    <w:tblStylePr w:type="lastRow">
+      <w:rPr>
+        <w:b/>
+        <w:bCs/>
+      </w:rPr>
+      <w:tblPr/>
+      <w:tcPr>
+        <w:tcBorders>
+          <w:top w:val="double" w:sz="4" w:space="0" w:color="4472C4" w:themeColor="accent1"/>
+        </w:tcBorders>
+      </w:tcPr>
+    </w:tblStylePr>
+    <w:tblStylePr w:type="firstCol">
+      <w:rPr>
+        <w:b/>
+        <w:bCs/>
+      </w:rPr>
+    </w:tblStylePr>
+    <w:tblStylePr w:type="lastCol">
+      <w:rPr>
+        <w:b/>
+        <w:bCs/>
+      </w:rPr>
+    </w:tblStylePr>
+    <w:tblStylePr w:type="band1Vert">
+      <w:tblPr/>
+      <w:tcPr>
+        <w:shd w:val="clear" w:color="auto" w:fill="D9E2F3" w:themeFill="accent1" w:themeFillTint="33"/>
+      </w:tcPr>
+    </w:tblStylePr>
+    <w:tblStylePr w:type="band1Horz">
+      <w:tblPr/>
+      <w:tcPr>
+        <w:shd w:val="clear" w:color="auto" w:fill="D9E2F3" w:themeFill="accent1" w:themeFillTint="33"/>
+      </w:tcPr>
+    </w:tblStylePr>
+  </w:style>
 </w:styles>
 </file>
 

</xml_diff>